<commit_message>
Digging into the NSTC documents
</commit_message>
<xml_diff>
--- a/AI_Safety_Proposal.docx
+++ b/AI_Safety_Proposal.docx
@@ -18,55 +18,425 @@
       </w:r>
     </w:p>
     <w:p>
-      <w:r>
-        <w:t>Abstract-</w:t>
-      </w:r>
-    </w:p>
-    <w:p>
-      <w:r>
-        <w:t xml:space="preserve">Background- </w:t>
-      </w:r>
-    </w:p>
-    <w:p>
-      <w:r>
-        <w:t>Purpose-</w:t>
-      </w:r>
-    </w:p>
-    <w:p>
-      <w:r>
-        <w:t>Concerns-</w:t>
-      </w:r>
-    </w:p>
-    <w:p>
-      <w:r>
+      <w:pPr>
+        <w:sectPr>
+          <w:pgSz w:w="12240" w:h="15840"/>
+          <w:pgMar w:top="1440" w:right="1440" w:bottom="1440" w:left="1440" w:header="720" w:footer="720" w:gutter="0"/>
+          <w:cols w:space="720"/>
+          <w:docGrid w:linePitch="360"/>
+        </w:sectPr>
+      </w:pPr>
+    </w:p>
+    <w:p>
+      <w:pPr>
+        <w:spacing w:after="0" w:line="240" w:lineRule="auto"/>
+        <w:rPr>
+          <w:rStyle w:val="Strong"/>
+        </w:rPr>
+      </w:pPr>
+      <w:r>
+        <w:rPr>
+          <w:rStyle w:val="Strong"/>
+        </w:rPr>
+        <w:t>Abstract</w:t>
+      </w:r>
+    </w:p>
+    <w:p>
+      <w:pPr>
+        <w:spacing w:after="0" w:line="240" w:lineRule="auto"/>
+      </w:pPr>
+      <w:r>
+        <w:t>With the rise of the role of Artificial Intelligence (AI) and machine learning</w:t>
+      </w:r>
+      <w:r>
+        <w:t xml:space="preserve"> (ML)</w:t>
+      </w:r>
+      <w:r>
+        <w:t xml:space="preserve"> algorithms in cyberspace, and the power granted to their creators, it is important to establish an agency to oversee developments in the industry and protect the rights and safety of the individuals affected by those digital agents.</w:t>
+      </w:r>
+    </w:p>
+    <w:p>
+      <w:pPr>
+        <w:spacing w:after="0" w:line="240" w:lineRule="auto"/>
+      </w:pPr>
+    </w:p>
+    <w:p>
+      <w:pPr>
+        <w:spacing w:after="0" w:line="240" w:lineRule="auto"/>
+        <w:rPr>
+          <w:rStyle w:val="Strong"/>
+        </w:rPr>
+      </w:pPr>
+      <w:r>
+        <w:rPr>
+          <w:rStyle w:val="Strong"/>
+        </w:rPr>
+        <w:t>Background</w:t>
+      </w:r>
+    </w:p>
+    <w:p>
+      <w:pPr>
+        <w:spacing w:after="0" w:line="240" w:lineRule="auto"/>
+      </w:pPr>
+      <w:r>
+        <w:t>What is Artificial Intelligence?</w:t>
+      </w:r>
+    </w:p>
+    <w:p>
+      <w:pPr>
+        <w:spacing w:after="0" w:line="240" w:lineRule="auto"/>
+      </w:pPr>
+    </w:p>
+    <w:p>
+      <w:pPr>
+        <w:spacing w:after="0" w:line="240" w:lineRule="auto"/>
+      </w:pPr>
+      <w:r>
+        <w:t>What is Machine Learning?</w:t>
+      </w:r>
+    </w:p>
+    <w:p>
+      <w:pPr>
+        <w:spacing w:after="0" w:line="240" w:lineRule="auto"/>
+      </w:pPr>
+    </w:p>
+    <w:p>
+      <w:pPr>
+        <w:spacing w:after="0" w:line="240" w:lineRule="auto"/>
+      </w:pPr>
+      <w:r>
+        <w:t>In the past decade, coinciding with the advent of social networking platforms as well as the continuation of Moore's law, companies such as Facebook, Google, Tesla, and Amazon have leveraged these tremendously powerful tools to become some of the most powerful organizations on the planet.</w:t>
+      </w:r>
+    </w:p>
+    <w:p>
+      <w:pPr>
+        <w:spacing w:after="0" w:line="240" w:lineRule="auto"/>
+      </w:pPr>
+    </w:p>
+    <w:p>
+      <w:pPr>
+        <w:spacing w:after="0" w:line="240" w:lineRule="auto"/>
+        <w:rPr>
+          <w:rStyle w:val="Strong"/>
+        </w:rPr>
+      </w:pPr>
+      <w:r>
+        <w:rPr>
+          <w:rStyle w:val="Strong"/>
+        </w:rPr>
+        <w:t>Concerns</w:t>
+      </w:r>
+    </w:p>
+    <w:p>
+      <w:pPr>
+        <w:spacing w:after="0" w:line="240" w:lineRule="auto"/>
+      </w:pPr>
+      <w:r>
+        <w:t>Disinformation</w:t>
+      </w:r>
+    </w:p>
+    <w:p>
+      <w:pPr>
+        <w:spacing w:after="0" w:line="240" w:lineRule="auto"/>
+      </w:pPr>
+      <w:r>
+        <w:t>Self-driving cars</w:t>
+      </w:r>
+    </w:p>
+    <w:p>
+      <w:pPr>
+        <w:spacing w:after="0" w:line="240" w:lineRule="auto"/>
+      </w:pPr>
+      <w:r>
+        <w:t>Internet Addiction Disorder</w:t>
+      </w:r>
+    </w:p>
+    <w:p>
+      <w:pPr>
+        <w:spacing w:after="0" w:line="240" w:lineRule="auto"/>
+      </w:pPr>
+      <w:r>
+        <w:t>Cybersecurity</w:t>
+      </w:r>
+    </w:p>
+    <w:p>
+      <w:pPr>
+        <w:spacing w:after="0" w:line="240" w:lineRule="auto"/>
+      </w:pPr>
+      <w:r>
+        <w:t>AI-weaponry</w:t>
+      </w:r>
+    </w:p>
+    <w:p>
+      <w:pPr>
+        <w:spacing w:after="0" w:line="240" w:lineRule="auto"/>
+      </w:pPr>
+    </w:p>
+    <w:p>
+      <w:pPr>
+        <w:spacing w:after="0" w:line="240" w:lineRule="auto"/>
+        <w:rPr>
+          <w:rStyle w:val="Strong"/>
+        </w:rPr>
+      </w:pPr>
+      <w:r>
+        <w:rPr>
+          <w:rStyle w:val="Strong"/>
+        </w:rPr>
+        <w:t>Purpose</w:t>
+      </w:r>
+    </w:p>
+    <w:p>
+      <w:pPr>
+        <w:spacing w:after="0" w:line="240" w:lineRule="auto"/>
+      </w:pPr>
+      <w:r>
+        <w:t>As with any industry, individual agents competing in a market should and cannot be trusted to independently verify the safety and long-term consequences of their systems in an unbiased manner.</w:t>
+      </w:r>
+    </w:p>
+    <w:p>
+      <w:pPr>
+        <w:spacing w:after="0" w:line="240" w:lineRule="auto"/>
+      </w:pPr>
+    </w:p>
+    <w:p>
+      <w:pPr>
+        <w:spacing w:after="0" w:line="240" w:lineRule="auto"/>
+      </w:pPr>
+      <w:r>
+        <w:t>Just as with the automobile industry before the NHTSA, we currently live in the age before seatbelts on our AI systems. One symptom of the unregulated ecosystem of AI in cyberspace includes disinformation campaigns related to the ongoing Coronavirus pandemic, whose contents can be attributed to a non-zero number of tax-payer fatalities.</w:t>
+      </w:r>
+    </w:p>
+    <w:p>
+      <w:pPr>
+        <w:spacing w:after="0" w:line="240" w:lineRule="auto"/>
+      </w:pPr>
+      <w:r>
+        <w:t>Citing experts in the domain of computer science, from Elon Musk to Nick Bostrom, the existential risk of AI is too large to leave its development unregulated.</w:t>
+      </w:r>
+    </w:p>
+    <w:p>
+      <w:pPr>
+        <w:spacing w:after="0" w:line="240" w:lineRule="auto"/>
+      </w:pPr>
+    </w:p>
+    <w:p>
+      <w:pPr>
+        <w:spacing w:after="0" w:line="240" w:lineRule="auto"/>
+      </w:pPr>
+      <w:r>
+        <w:t>Th</w:t>
+      </w:r>
+      <w:r>
+        <w:t>is document</w:t>
+      </w:r>
+      <w:r>
+        <w:t xml:space="preserve"> hope</w:t>
+      </w:r>
+      <w:r>
+        <w:t>s</w:t>
+      </w:r>
+      <w:r>
+        <w:t xml:space="preserve"> to build a federal agency, comprised of experts and consultants from the public and private sphere alike, from fields related to the Safety of Artificial Intelligence Systems, whose purpose is to monitor, audit, and, if malicious systems found, intervene in, public companies, private companies, universities, and government agencies whose work contributes to the development of Artificial Intelligence.</w:t>
+      </w:r>
+    </w:p>
+    <w:p>
+      <w:pPr>
+        <w:spacing w:after="0" w:line="240" w:lineRule="auto"/>
+      </w:pPr>
+    </w:p>
+    <w:p>
+      <w:pPr>
+        <w:spacing w:after="0" w:line="240" w:lineRule="auto"/>
+        <w:rPr>
+          <w:rStyle w:val="Strong"/>
+        </w:rPr>
+      </w:pPr>
+      <w:r>
+        <w:rPr>
+          <w:rStyle w:val="Strong"/>
+        </w:rPr>
         <w:t>Agency</w:t>
       </w:r>
       <w:r>
-        <w:t xml:space="preserve"> (Structure, Funding, Consulting Connections)</w:t>
-      </w:r>
-      <w:r>
-        <w:t>-</w:t>
-      </w:r>
-    </w:p>
-    <w:p>
-      <w:r>
-        <w:t>Conclusion-</w:t>
-      </w:r>
-    </w:p>
-    <w:p>
-      <w:r>
+        <w:rPr>
+          <w:rStyle w:val="Strong"/>
+        </w:rPr>
+        <w:t xml:space="preserve"> </w:t>
+      </w:r>
+    </w:p>
+    <w:p>
+      <w:pPr>
+        <w:spacing w:after="0" w:line="240" w:lineRule="auto"/>
+        <w:rPr>
+          <w:rStyle w:val="Strong"/>
+        </w:rPr>
+      </w:pPr>
+      <w:r>
+        <w:rPr>
+          <w:rStyle w:val="Strong"/>
+        </w:rPr>
+        <w:t>Structure</w:t>
+      </w:r>
+    </w:p>
+    <w:p>
+      <w:pPr>
+        <w:spacing w:after="0" w:line="240" w:lineRule="auto"/>
+      </w:pPr>
+      <w:r>
+        <w:t xml:space="preserve">The Agency shall </w:t>
+      </w:r>
+      <w:r>
+        <w:t xml:space="preserve">work in conjunction with </w:t>
+      </w:r>
+      <w:r>
+        <w:t xml:space="preserve">the </w:t>
+      </w:r>
+      <w:r>
+        <w:t>National Science and Technology Council (</w:t>
+      </w:r>
+      <w:r>
+        <w:t>NSTC</w:t>
+      </w:r>
+      <w:r>
+        <w:t>)</w:t>
+      </w:r>
+    </w:p>
+    <w:p>
+      <w:pPr>
+        <w:spacing w:after="0" w:line="240" w:lineRule="auto"/>
+        <w:rPr>
+          <w:rStyle w:val="Strong"/>
+        </w:rPr>
+      </w:pPr>
+    </w:p>
+    <w:p>
+      <w:pPr>
+        <w:spacing w:after="0" w:line="240" w:lineRule="auto"/>
+        <w:rPr>
+          <w:rStyle w:val="Strong"/>
+        </w:rPr>
+      </w:pPr>
+      <w:r>
+        <w:rPr>
+          <w:rStyle w:val="Strong"/>
+        </w:rPr>
+        <w:t>Funding</w:t>
+      </w:r>
+    </w:p>
+    <w:p>
+      <w:pPr>
+        <w:spacing w:after="0" w:line="240" w:lineRule="auto"/>
+        <w:rPr>
+          <w:rStyle w:val="Strong"/>
+        </w:rPr>
+      </w:pPr>
+    </w:p>
+    <w:p>
+      <w:pPr>
+        <w:spacing w:after="0" w:line="240" w:lineRule="auto"/>
+        <w:rPr>
+          <w:rStyle w:val="Strong"/>
+        </w:rPr>
+      </w:pPr>
+      <w:r>
+        <w:rPr>
+          <w:rStyle w:val="Strong"/>
+        </w:rPr>
+        <w:t>Consulting</w:t>
+      </w:r>
+    </w:p>
+    <w:p>
+      <w:pPr>
+        <w:spacing w:after="0" w:line="240" w:lineRule="auto"/>
+        <w:rPr>
+          <w:rStyle w:val="Strong"/>
+        </w:rPr>
+      </w:pPr>
+    </w:p>
+    <w:p>
+      <w:pPr>
+        <w:spacing w:after="0" w:line="240" w:lineRule="auto"/>
+        <w:rPr>
+          <w:rStyle w:val="Strong"/>
+        </w:rPr>
+      </w:pPr>
+      <w:r>
+        <w:rPr>
+          <w:rStyle w:val="Strong"/>
+        </w:rPr>
+        <w:t>Conclusion</w:t>
+      </w:r>
+    </w:p>
+    <w:p>
+      <w:pPr>
+        <w:spacing w:after="0" w:line="240" w:lineRule="auto"/>
+      </w:pPr>
+      <w:r>
+        <w:t>Overall</w:t>
+      </w:r>
+    </w:p>
+    <w:p>
+      <w:pPr>
+        <w:spacing w:after="0" w:line="240" w:lineRule="auto"/>
+      </w:pPr>
+    </w:p>
+    <w:p>
+      <w:pPr>
+        <w:spacing w:after="0" w:line="240" w:lineRule="auto"/>
+        <w:rPr>
+          <w:rStyle w:val="Strong"/>
+        </w:rPr>
+      </w:pPr>
+      <w:r>
+        <w:rPr>
+          <w:rStyle w:val="Strong"/>
+        </w:rPr>
         <w:t>References-</w:t>
       </w:r>
     </w:p>
     <w:p>
+      <w:pPr>
+        <w:spacing w:after="0" w:line="240" w:lineRule="auto"/>
+      </w:pPr>
+      <w:r>
+        <w:t>1)</w:t>
+      </w:r>
+    </w:p>
+    <w:p>
+      <w:pPr>
+        <w:spacing w:after="0" w:line="240" w:lineRule="auto"/>
+      </w:pPr>
+      <w:r>
+        <w:t>2)</w:t>
+      </w:r>
+    </w:p>
+    <w:p>
+      <w:pPr>
+        <w:spacing w:after="0" w:line="240" w:lineRule="auto"/>
+      </w:pPr>
+      <w:r>
+        <w:t>3)</w:t>
+      </w:r>
+    </w:p>
+    <w:p>
+      <w:pPr>
+        <w:spacing w:after="0" w:line="240" w:lineRule="auto"/>
+      </w:pPr>
+    </w:p>
+    <w:p>
+      <w:pPr>
+        <w:spacing w:after="0" w:line="240" w:lineRule="auto"/>
+      </w:pPr>
       <w:r>
         <w:t>Signatories-</w:t>
       </w:r>
     </w:p>
     <w:sectPr>
+      <w:type w:val="continuous"/>
       <w:pgSz w:w="12240" w:h="15840"/>
       <w:pgMar w:top="1440" w:right="1440" w:bottom="1440" w:left="1440" w:header="720" w:footer="720" w:gutter="0"/>
-      <w:cols w:space="720"/>
+      <w:cols w:num="2" w:space="720"/>
       <w:docGrid w:linePitch="360"/>
     </w:sectPr>
   </w:body>
@@ -533,6 +903,17 @@
       <w:szCs w:val="56"/>
     </w:rPr>
   </w:style>
+  <w:style w:type="character" w:styleId="Strong">
+    <w:name w:val="Strong"/>
+    <w:basedOn w:val="DefaultParagraphFont"/>
+    <w:uiPriority w:val="22"/>
+    <w:qFormat/>
+    <w:rsid w:val="000D0AB7"/>
+    <w:rPr>
+      <w:b/>
+      <w:bCs/>
+    </w:rPr>
+  </w:style>
 </w:styles>
 </file>
 

</xml_diff>

<commit_message>
Protecting confidentiality while testing for worst-case scenarios
</commit_message>
<xml_diff>
--- a/AI_Safety_Proposal.docx
+++ b/AI_Safety_Proposal.docx
@@ -460,6 +460,19 @@
         <w:spacing w:after="0" w:line="240" w:lineRule="auto"/>
       </w:pPr>
       <w:r>
+        <w:t xml:space="preserve">Explicitly define privacy, safety, security, transparency, responsibility in developers. </w:t>
+      </w:r>
+    </w:p>
+    <w:p>
+      <w:pPr>
+        <w:spacing w:after="0" w:line="240" w:lineRule="auto"/>
+      </w:pPr>
+    </w:p>
+    <w:p>
+      <w:pPr>
+        <w:spacing w:after="0" w:line="240" w:lineRule="auto"/>
+      </w:pPr>
+      <w:r>
         <w:t xml:space="preserve">Just as with the automobile industry before the NHTSA, we currently live in the age before seatbelts on our AI systems. </w:t>
       </w:r>
     </w:p>
@@ -469,6 +482,26 @@
       </w:pPr>
       <w:r>
         <w:t>Citing experts in the domain of computer science, from Elon Musk to Nick Bostrom, the existential risk of AI is too large to leave its development unregulated.</w:t>
+      </w:r>
+    </w:p>
+    <w:p>
+      <w:pPr>
+        <w:spacing w:after="0" w:line="240" w:lineRule="auto"/>
+      </w:pPr>
+    </w:p>
+    <w:p>
+      <w:pPr>
+        <w:spacing w:after="0" w:line="240" w:lineRule="auto"/>
+      </w:pPr>
+      <w:r>
+        <w:t>Confidential code can still remain that way, tested in a black box sort of manner, but just with car safety testing, pushed to the worst-case scenario to prove robustness.</w:t>
+      </w:r>
+      <w:r>
+        <w:rPr>
+          <w:b/>
+          <w:bCs/>
+        </w:rPr>
+        <w:t xml:space="preserve"> Twitter bot becoming a Nazi</w:t>
       </w:r>
     </w:p>
     <w:p>

</xml_diff>

<commit_message>
Added flash crash section
</commit_message>
<xml_diff>
--- a/AI_Safety_Proposal.docx
+++ b/AI_Safety_Proposal.docx
@@ -335,6 +335,19 @@
     <w:p>
       <w:pPr>
         <w:spacing w:after="0" w:line="240" w:lineRule="auto"/>
+      </w:pPr>
+      <w:r>
+        <w:t>Market trading bots &amp; flash crash</w:t>
+      </w:r>
+    </w:p>
+    <w:p>
+      <w:pPr>
+        <w:spacing w:after="0" w:line="240" w:lineRule="auto"/>
+      </w:pPr>
+    </w:p>
+    <w:p>
+      <w:pPr>
+        <w:spacing w:after="0" w:line="240" w:lineRule="auto"/>
         <w:rPr>
           <w:rStyle w:val="Strong"/>
         </w:rPr>
@@ -409,6 +422,7 @@
         <w:spacing w:after="0" w:line="240" w:lineRule="auto"/>
       </w:pPr>
       <w:r>
+        <w:lastRenderedPageBreak/>
         <w:t xml:space="preserve">Just as </w:t>
       </w:r>
       <w:r>
@@ -424,11 +438,7 @@
         <w:t xml:space="preserve"> affect the public sphere require</w:t>
       </w:r>
       <w:r>
-        <w:t xml:space="preserve"> </w:t>
-      </w:r>
-      <w:r>
-        <w:lastRenderedPageBreak/>
-        <w:t xml:space="preserve">licensing to practice their respective fields, AI developers, who often time create systems intended to replace these very areas of human expertise, </w:t>
+        <w:t xml:space="preserve"> licensing to practice their respective fields, AI developers, who often time create systems intended to replace these very areas of human expertise, </w:t>
       </w:r>
       <w:r>
         <w:rPr>

</xml_diff>

<commit_message>
Expanded Proposal & self driving car sources, legal cases
</commit_message>
<xml_diff>
--- a/AI_Safety_Proposal.docx
+++ b/AI_Safety_Proposal.docx
@@ -377,13 +377,25 @@
         <w:spacing w:after="0" w:line="240" w:lineRule="auto"/>
       </w:pPr>
       <w:r>
-        <w:t xml:space="preserve">There are agencies within the Federal Government dedicated to supporting the advancement of the capabilities of the technology, but there is yet to exist any organization dedicated to holding the </w:t>
+        <w:t>There are agencies within the Federal Government dedicated to supporting the advancement of the capabilities of the technology,</w:t>
+      </w:r>
+      <w:r>
+        <w:t xml:space="preserve"> from JAIC to the NSA,</w:t>
+      </w:r>
+      <w:r>
+        <w:t xml:space="preserve"> but there is yet to exist any organization dedicated to holding the </w:t>
       </w:r>
       <w:r>
         <w:t>AI developers</w:t>
       </w:r>
       <w:r>
-        <w:t xml:space="preserve"> to any significant level of scrutiny within our legal framework, to ensure the principles so often espoused are executed effectively.</w:t>
+        <w:t xml:space="preserve"> to any significant level of scrutiny within our legal framework, to ensure the principles</w:t>
+      </w:r>
+      <w:r>
+        <w:t xml:space="preserve"> and ideals</w:t>
+      </w:r>
+      <w:r>
+        <w:t xml:space="preserve"> so often espoused are executed effectively.</w:t>
       </w:r>
     </w:p>
     <w:p>
@@ -537,6 +549,54 @@
       </w:r>
       <w:r>
         <w:t>, intervene in, public companies, private companies, universities, and government agencies whose work contributes to the development of Artificial Intelligence.</w:t>
+      </w:r>
+    </w:p>
+    <w:p>
+      <w:pPr>
+        <w:spacing w:after="0" w:line="240" w:lineRule="auto"/>
+      </w:pPr>
+    </w:p>
+    <w:p>
+      <w:pPr>
+        <w:spacing w:after="0" w:line="240" w:lineRule="auto"/>
+      </w:pPr>
+      <w:r>
+        <w:t>Between both of the previous presidential administrations, the NSTC have been tasked with monitoring the industry and helping boost development to ensure American dominance in the field of AI.</w:t>
+      </w:r>
+      <w:r>
+        <w:t xml:space="preserve"> </w:t>
+      </w:r>
+      <w:r>
+        <w:t xml:space="preserve">They have specified, across party differences, that the support for the technologies should only continue so long as they provide economic and national security, as well as privacy, safety, and transparency for American citizens. As the concerns have </w:t>
+      </w:r>
+      <w:r>
+        <w:t xml:space="preserve">outlined, unregulated artificial intelligence, has, on multiple occasions, violated these standards, despite developers often time holding these ideals as well. </w:t>
+      </w:r>
+    </w:p>
+    <w:p>
+      <w:pPr>
+        <w:spacing w:after="0" w:line="240" w:lineRule="auto"/>
+      </w:pPr>
+    </w:p>
+    <w:p>
+      <w:pPr>
+        <w:spacing w:after="0" w:line="240" w:lineRule="auto"/>
+      </w:pPr>
+      <w:r>
+        <w:t xml:space="preserve">As </w:t>
+      </w:r>
+      <w:r>
+        <w:rPr>
+          <w:b/>
+          <w:bCs/>
+        </w:rPr>
+        <w:t>this</w:t>
+      </w:r>
+      <w:r>
+        <w:t xml:space="preserve"> paper suggests, when abstract principles without clearly </w:t>
+      </w:r>
+      <w:r>
+        <w:t>outlined definitions are used to guide ethical behavior, discrepancies in the exact meanings of the values will lead to behavior that seems to contradict the vision at the high level. What, exactly does one mean by privacy? What metrics can be used to measure it? Who decides what this definition is? How much safer must a system be than a human at a task, and who has responsibility for mistakes that occur?</w:t>
       </w:r>
     </w:p>
     <w:p>

</xml_diff>

<commit_message>
BLS Document to comb through
</commit_message>
<xml_diff>
--- a/AI_Safety_Proposal.docx
+++ b/AI_Safety_Proposal.docx
@@ -348,6 +348,14 @@
     <w:p>
       <w:pPr>
         <w:spacing w:after="0" w:line="240" w:lineRule="auto"/>
+      </w:pPr>
+      <w:r>
+        <w:t>Job loss</w:t>
+      </w:r>
+    </w:p>
+    <w:p>
+      <w:pPr>
+        <w:spacing w:after="0" w:line="240" w:lineRule="auto"/>
         <w:rPr>
           <w:rStyle w:val="Strong"/>
         </w:rPr>
@@ -603,6 +611,14 @@
       <w:pPr>
         <w:spacing w:after="0" w:line="240" w:lineRule="auto"/>
       </w:pPr>
+    </w:p>
+    <w:p>
+      <w:pPr>
+        <w:spacing w:after="0" w:line="240" w:lineRule="auto"/>
+      </w:pPr>
+      <w:r>
+        <w:t xml:space="preserve">For jobs lost to automation, we have seen that scapegoating “offshoring” of jobs is an easy emotional play for political leverage, even though the United States has continued to be one of the largest manufacturing nations in the world. This is mostly due to robotic automation, in many factories where “humans need not apply”. Without wages or working conditions required for the same work, machines look great on the company ledger, and shareholder value, but what of the alienation of the worker? In the coming decade, there will be a rise of self driving cars, trucks, and busses. According to the BLS, </w:t>
+      </w:r>
     </w:p>
     <w:p>
       <w:pPr>

</xml_diff>

<commit_message>
Continue work forward, really need help, can't do this alone.
</commit_message>
<xml_diff>
--- a/AI_Safety_Proposal.docx
+++ b/AI_Safety_Proposal.docx
@@ -1,6 +1,6 @@
 
 <file path=word/document.xml><?xml version="1.0" encoding="utf-8"?>
-<w:document xmlns:wpc="http://schemas.microsoft.com/office/word/2010/wordprocessingCanvas" xmlns:cx="http://schemas.microsoft.com/office/drawing/2014/chartex" xmlns:cx1="http://schemas.microsoft.com/office/drawing/2015/9/8/chartex" xmlns:cx2="http://schemas.microsoft.com/office/drawing/2015/10/21/chartex" xmlns:cx3="http://schemas.microsoft.com/office/drawing/2016/5/9/chartex" xmlns:cx4="http://schemas.microsoft.com/office/drawing/2016/5/10/chartex" xmlns:cx5="http://schemas.microsoft.com/office/drawing/2016/5/11/chartex" xmlns:cx6="http://schemas.microsoft.com/office/drawing/2016/5/12/chartex" xmlns:cx7="http://schemas.microsoft.com/office/drawing/2016/5/13/chartex" xmlns:cx8="http://schemas.microsoft.com/office/drawing/2016/5/14/chartex" xmlns:mc="http://schemas.openxmlformats.org/markup-compatibility/2006" xmlns:aink="http://schemas.microsoft.com/office/drawing/2016/ink" xmlns:am3d="http://schemas.microsoft.com/office/drawing/2017/model3d" xmlns:o="urn:schemas-microsoft-com:office:office" xmlns:r="http://schemas.openxmlformats.org/officeDocument/2006/relationships" xmlns:m="http://schemas.openxmlformats.org/officeDocument/2006/math" xmlns:v="urn:schemas-microsoft-com:vml" xmlns:wp14="http://schemas.microsoft.com/office/word/2010/wordprocessingDrawing" xmlns:wp="http://schemas.openxmlformats.org/drawingml/2006/wordprocessingDrawing" xmlns:w10="urn:schemas-microsoft-com:office:word" xmlns:w="http://schemas.openxmlformats.org/wordprocessingml/2006/main" xmlns:w14="http://schemas.microsoft.com/office/word/2010/wordml" xmlns:w15="http://schemas.microsoft.com/office/word/2012/wordml" xmlns:w16cex="http://schemas.microsoft.com/office/word/2018/wordml/cex" xmlns:w16cid="http://schemas.microsoft.com/office/word/2016/wordml/cid" xmlns:w16="http://schemas.microsoft.com/office/word/2018/wordml" xmlns:w16se="http://schemas.microsoft.com/office/word/2015/wordml/symex" xmlns:wpg="http://schemas.microsoft.com/office/word/2010/wordprocessingGroup" xmlns:wpi="http://schemas.microsoft.com/office/word/2010/wordprocessingInk" xmlns:wne="http://schemas.microsoft.com/office/word/2006/wordml" xmlns:wps="http://schemas.microsoft.com/office/word/2010/wordprocessingShape" mc:Ignorable="w14 w15 w16se w16cid w16 w16cex wp14">
+<w:document xmlns:wpc="http://schemas.microsoft.com/office/word/2010/wordprocessingCanvas" xmlns:cx="http://schemas.microsoft.com/office/drawing/2014/chartex" xmlns:cx1="http://schemas.microsoft.com/office/drawing/2015/9/8/chartex" xmlns:cx2="http://schemas.microsoft.com/office/drawing/2015/10/21/chartex" xmlns:cx3="http://schemas.microsoft.com/office/drawing/2016/5/9/chartex" xmlns:cx4="http://schemas.microsoft.com/office/drawing/2016/5/10/chartex" xmlns:cx5="http://schemas.microsoft.com/office/drawing/2016/5/11/chartex" xmlns:cx6="http://schemas.microsoft.com/office/drawing/2016/5/12/chartex" xmlns:cx7="http://schemas.microsoft.com/office/drawing/2016/5/13/chartex" xmlns:cx8="http://schemas.microsoft.com/office/drawing/2016/5/14/chartex" xmlns:mc="http://schemas.openxmlformats.org/markup-compatibility/2006" xmlns:aink="http://schemas.microsoft.com/office/drawing/2016/ink" xmlns:am3d="http://schemas.microsoft.com/office/drawing/2017/model3d" xmlns:o="urn:schemas-microsoft-com:office:office" xmlns:r="http://schemas.openxmlformats.org/officeDocument/2006/relationships" xmlns:m="http://schemas.openxmlformats.org/officeDocument/2006/math" xmlns:v="urn:schemas-microsoft-com:vml" xmlns:wp14="http://schemas.microsoft.com/office/word/2010/wordprocessingDrawing" xmlns:wp="http://schemas.openxmlformats.org/drawingml/2006/wordprocessingDrawing" xmlns:w10="urn:schemas-microsoft-com:office:word" xmlns:w="http://schemas.openxmlformats.org/wordprocessingml/2006/main" xmlns:w14="http://schemas.microsoft.com/office/word/2010/wordml" xmlns:w15="http://schemas.microsoft.com/office/word/2012/wordml" xmlns:w16cex="http://schemas.microsoft.com/office/word/2018/wordml/cex" xmlns:w16cid="http://schemas.microsoft.com/office/word/2016/wordml/cid" xmlns:w16="http://schemas.microsoft.com/office/word/2018/wordml" xmlns:w16sdtdh="http://schemas.microsoft.com/office/word/2020/wordml/sdtdatahash" xmlns:w16se="http://schemas.microsoft.com/office/word/2015/wordml/symex" xmlns:wpg="http://schemas.microsoft.com/office/word/2010/wordprocessingGroup" xmlns:wpi="http://schemas.microsoft.com/office/word/2010/wordprocessingInk" xmlns:wne="http://schemas.microsoft.com/office/word/2006/wordml" xmlns:wps="http://schemas.microsoft.com/office/word/2010/wordprocessingShape" mc:Ignorable="w14 w15 w16se w16cid w16 w16cex w16sdtdh wp14">
   <w:body>
     <w:p>
       <w:pPr>
@@ -187,11 +187,9 @@
       <w:r>
         <w:t>Disinformation</w:t>
       </w:r>
-    </w:p>
-    <w:p>
-      <w:pPr>
-        <w:spacing w:after="0" w:line="240" w:lineRule="auto"/>
-      </w:pPr>
+      <w:r>
+        <w:t xml:space="preserve"> on </w:t>
+      </w:r>
       <w:r>
         <w:t>COVID</w:t>
       </w:r>
@@ -203,11 +201,22 @@
       <w:r>
         <w:t>During the coronavirus pandemic, many “bot” accounts, as they are called, flooded the internet with disinformation that can be attributed to the death of many Americans.</w:t>
       </w:r>
-    </w:p>
-    <w:p>
-      <w:pPr>
-        <w:spacing w:after="0" w:line="240" w:lineRule="auto"/>
-      </w:pPr>
+      <w:r>
+        <w:t xml:space="preserve"> According the National Institute of Health,</w:t>
+      </w:r>
+    </w:p>
+    <w:p>
+      <w:pPr>
+        <w:spacing w:after="0" w:line="240" w:lineRule="auto"/>
+      </w:pPr>
+    </w:p>
+    <w:p>
+      <w:pPr>
+        <w:spacing w:after="0" w:line="240" w:lineRule="auto"/>
+      </w:pPr>
+      <w:r>
+        <w:t xml:space="preserve">Disinformation on </w:t>
+      </w:r>
       <w:r>
         <w:t>Climate Crisis</w:t>
       </w:r>
@@ -221,6 +230,11 @@
       <w:pPr>
         <w:spacing w:after="0" w:line="240" w:lineRule="auto"/>
       </w:pPr>
+    </w:p>
+    <w:p>
+      <w:pPr>
+        <w:spacing w:after="0" w:line="240" w:lineRule="auto"/>
+      </w:pPr>
       <w:r>
         <w:t>Self-driving cars</w:t>
       </w:r>
@@ -230,7 +244,10 @@
         <w:spacing w:after="0" w:line="240" w:lineRule="auto"/>
       </w:pPr>
       <w:r>
-        <w:t>Although safe now, it is important to establish liability structures, to determine whether an algorithm has responsibility or developer. If developer, then certification and licenses should be issued to programmers working on AVs.</w:t>
+        <w:t xml:space="preserve">Although safe now, it is important to establish liability structures, to determine whether an algorithm has responsibility or developer. If developer, then certification and licenses </w:t>
+      </w:r>
+      <w:r>
+        <w:t>should be issued to programmers working on AVs.</w:t>
       </w:r>
     </w:p>
     <w:p>
@@ -256,7 +273,10 @@
         <w:spacing w:after="0" w:line="240" w:lineRule="auto"/>
       </w:pPr>
       <w:r>
-        <w:t>Addictive social media algos</w:t>
+        <w:t>Addictive social media algo</w:t>
+      </w:r>
+      <w:r>
+        <w:t>rithms and mental health</w:t>
       </w:r>
     </w:p>
     <w:p>
@@ -305,6 +325,14 @@
       <w:pPr>
         <w:spacing w:after="0" w:line="240" w:lineRule="auto"/>
       </w:pPr>
+      <w:r>
+        <w:t>With increased automation in the drug development process, human oversite is required to ensure</w:t>
+      </w:r>
+    </w:p>
+    <w:p>
+      <w:pPr>
+        <w:spacing w:after="0" w:line="240" w:lineRule="auto"/>
+      </w:pPr>
     </w:p>
     <w:p>
       <w:pPr>
@@ -321,6 +349,14 @@
       <w:pPr>
         <w:spacing w:after="0" w:line="240" w:lineRule="auto"/>
       </w:pPr>
+      <w:r>
+        <w:t>Besides malicious human actors, the release of a sufficiently intelligent self-preserving program onto the internet can pose a threat to internet infrastructure and communications networks.</w:t>
+      </w:r>
+    </w:p>
+    <w:p>
+      <w:pPr>
+        <w:spacing w:after="0" w:line="240" w:lineRule="auto"/>
+      </w:pPr>
     </w:p>
     <w:p>
       <w:pPr>
@@ -355,6 +391,14 @@
       <w:r>
         <w:t>Job loss</w:t>
       </w:r>
+      <w:r>
+        <w:t xml:space="preserve"> from automation</w:t>
+      </w:r>
+    </w:p>
+    <w:p>
+      <w:pPr>
+        <w:spacing w:after="0" w:line="240" w:lineRule="auto"/>
+      </w:pPr>
     </w:p>
     <w:p>
       <w:pPr>
@@ -400,7 +444,11 @@
         <w:t>AI developers</w:t>
       </w:r>
       <w:r>
-        <w:t xml:space="preserve"> to any significant level of scrutiny within our legal framework, to ensure the principles</w:t>
+        <w:t xml:space="preserve"> to any significant level of scrutiny within our legal framework, to </w:t>
+      </w:r>
+      <w:r>
+        <w:lastRenderedPageBreak/>
+        <w:t>ensure the principles</w:t>
       </w:r>
       <w:r>
         <w:t xml:space="preserve"> and ideals</w:t>
@@ -492,7 +540,25 @@
         <w:spacing w:after="0" w:line="240" w:lineRule="auto"/>
       </w:pPr>
       <w:r>
-        <w:t xml:space="preserve">Explicitly define privacy, safety, security, transparency, responsibility in developers. </w:t>
+        <w:t xml:space="preserve">Explicitly define privacy, safety, security, transparency, </w:t>
+      </w:r>
+      <w:r>
+        <w:t xml:space="preserve">and </w:t>
+      </w:r>
+      <w:r>
+        <w:t xml:space="preserve">responsibility </w:t>
+      </w:r>
+      <w:r>
+        <w:t>for</w:t>
+      </w:r>
+      <w:r>
+        <w:t xml:space="preserve"> developers</w:t>
+      </w:r>
+      <w:r>
+        <w:t xml:space="preserve"> to be held accountable to</w:t>
+      </w:r>
+      <w:r>
+        <w:t xml:space="preserve">. </w:t>
       </w:r>
     </w:p>
     <w:p>
@@ -533,7 +599,7 @@
           <w:b/>
           <w:bCs/>
         </w:rPr>
-        <w:t xml:space="preserve"> Twitter bot becoming a Nazi</w:t>
+        <w:t xml:space="preserve"> </w:t>
       </w:r>
     </w:p>
     <w:p>
@@ -558,29 +624,41 @@
         <w:t xml:space="preserve"> that violate privacy, safety, or security of individuals</w:t>
       </w:r>
       <w:r>
-        <w:t>, intervene in, public companies, private companies, universities, and government agencies whose work contributes to the development of Artificial Intelligence.</w:t>
-      </w:r>
-    </w:p>
-    <w:p>
-      <w:pPr>
-        <w:spacing w:after="0" w:line="240" w:lineRule="auto"/>
-      </w:pPr>
-    </w:p>
-    <w:p>
-      <w:pPr>
-        <w:spacing w:after="0" w:line="240" w:lineRule="auto"/>
-      </w:pPr>
-      <w:r>
-        <w:t>Between both of the previous presidential administrations, the NSTC have been tasked with monitoring the industry and helping boost development to ensure American dominance in the field of AI.</w:t>
+        <w:t xml:space="preserve">, intervene in, public companies, private companies, universities, and government agencies whose </w:t>
+      </w:r>
+      <w:r>
+        <w:t>work contributes to the development of Artificial Intelligence.</w:t>
+      </w:r>
+    </w:p>
+    <w:p>
+      <w:pPr>
+        <w:spacing w:after="0" w:line="240" w:lineRule="auto"/>
+      </w:pPr>
+    </w:p>
+    <w:p>
+      <w:pPr>
+        <w:spacing w:after="0" w:line="240" w:lineRule="auto"/>
+      </w:pPr>
+      <w:r>
+        <w:t xml:space="preserve">Between </w:t>
+      </w:r>
+      <w:r>
+        <w:t>both previous</w:t>
+      </w:r>
+      <w:r>
+        <w:t xml:space="preserve"> presidential administrations, the NSTC ha</w:t>
+      </w:r>
+      <w:r>
+        <w:t xml:space="preserve">s </w:t>
+      </w:r>
+      <w:r>
+        <w:t>been tasked with monitoring the industry and helping boost development to ensure American dominance in the field of AI.</w:t>
       </w:r>
       <w:r>
         <w:t xml:space="preserve"> </w:t>
       </w:r>
       <w:r>
-        <w:t xml:space="preserve">They have specified, across party differences, that the support for the technologies should only continue so long as they provide economic and national security, as well as privacy, safety, and transparency for </w:t>
-      </w:r>
-      <w:r>
-        <w:t xml:space="preserve">American citizens. As the concerns have outlined, unregulated artificial intelligence, has, on multiple occasions, violated these standards, despite developers often time holding these ideals as well. </w:t>
+        <w:t xml:space="preserve">They have specified, across party differences, that the support for the technologies should only continue so long as they provide economic and national security, as well as privacy, safety, and transparency for American citizens. As the concerns have outlined, unregulated artificial intelligence, has, on multiple occasions, violated these standards, despite developers often time holding these ideals as well. </w:t>
       </w:r>
     </w:p>
     <w:p>
@@ -684,13 +762,25 @@
         <w:t xml:space="preserve">the </w:t>
       </w:r>
       <w:r>
-        <w:t>National Science and Technology Council (</w:t>
+        <w:t>National Science and Technology Council</w:t>
+      </w:r>
+      <w:r>
+        <w:t>’s</w:t>
+      </w:r>
+      <w:r>
+        <w:t xml:space="preserve"> (</w:t>
       </w:r>
       <w:r>
         <w:t>NSTC</w:t>
       </w:r>
       <w:r>
         <w:t>)</w:t>
+      </w:r>
+      <w:r>
+        <w:t xml:space="preserve"> Special Committee on Artificial Intelligence to establish norms </w:t>
+      </w:r>
+      <w:r>
+        <w:t>and practices.</w:t>
       </w:r>
     </w:p>
     <w:p>
@@ -750,7 +840,7 @@
           <w:b w:val="0"/>
           <w:bCs w:val="0"/>
         </w:rPr>
-        <w:t>On regular, recurring basis</w:t>
+        <w:t xml:space="preserve">On </w:t>
       </w:r>
       <w:r>
         <w:rPr>
@@ -758,7 +848,7 @@
           <w:b w:val="0"/>
           <w:bCs w:val="0"/>
         </w:rPr>
-        <w:t xml:space="preserve">, the Agency will consult with experts in industry, government, </w:t>
+        <w:t xml:space="preserve">a </w:t>
       </w:r>
       <w:r>
         <w:rPr>
@@ -766,7 +856,47 @@
           <w:b w:val="0"/>
           <w:bCs w:val="0"/>
         </w:rPr>
-        <w:t>and academia in order to keep up to date on the latest changes to the practice.</w:t>
+        <w:t>regular, recurring basis</w:t>
+      </w:r>
+      <w:r>
+        <w:rPr>
+          <w:rStyle w:val="Strong"/>
+          <w:b w:val="0"/>
+          <w:bCs w:val="0"/>
+        </w:rPr>
+        <w:t xml:space="preserve">, </w:t>
+      </w:r>
+      <w:r>
+        <w:rPr>
+          <w:rStyle w:val="Strong"/>
+          <w:b w:val="0"/>
+          <w:bCs w:val="0"/>
+        </w:rPr>
+        <w:t xml:space="preserve">directors of </w:t>
+      </w:r>
+      <w:r>
+        <w:rPr>
+          <w:rStyle w:val="Strong"/>
+          <w:b w:val="0"/>
+          <w:bCs w:val="0"/>
+        </w:rPr>
+        <w:t xml:space="preserve">the Agency will consult with experts in industry, government, </w:t>
+      </w:r>
+      <w:r>
+        <w:rPr>
+          <w:rStyle w:val="Strong"/>
+          <w:b w:val="0"/>
+          <w:bCs w:val="0"/>
+        </w:rPr>
+        <w:t xml:space="preserve">and academia in order to keep up to date on the latest changes to the </w:t>
+      </w:r>
+      <w:r>
+        <w:rPr>
+          <w:rStyle w:val="Strong"/>
+          <w:b w:val="0"/>
+          <w:bCs w:val="0"/>
+        </w:rPr>
+        <w:t>development of Artificial Intelligence systems.</w:t>
       </w:r>
     </w:p>
     <w:p>
@@ -873,7 +1003,7 @@
 </file>
 
 <file path=word/styles.xml><?xml version="1.0" encoding="utf-8"?>
-<w:styles xmlns:mc="http://schemas.openxmlformats.org/markup-compatibility/2006" xmlns:r="http://schemas.openxmlformats.org/officeDocument/2006/relationships" xmlns:w="http://schemas.openxmlformats.org/wordprocessingml/2006/main" xmlns:w14="http://schemas.microsoft.com/office/word/2010/wordml" xmlns:w15="http://schemas.microsoft.com/office/word/2012/wordml" xmlns:w16cex="http://schemas.microsoft.com/office/word/2018/wordml/cex" xmlns:w16cid="http://schemas.microsoft.com/office/word/2016/wordml/cid" xmlns:w16="http://schemas.microsoft.com/office/word/2018/wordml" xmlns:w16se="http://schemas.microsoft.com/office/word/2015/wordml/symex" mc:Ignorable="w14 w15 w16se w16cid w16 w16cex">
+<w:styles xmlns:mc="http://schemas.openxmlformats.org/markup-compatibility/2006" xmlns:r="http://schemas.openxmlformats.org/officeDocument/2006/relationships" xmlns:w="http://schemas.openxmlformats.org/wordprocessingml/2006/main" xmlns:w14="http://schemas.microsoft.com/office/word/2010/wordml" xmlns:w15="http://schemas.microsoft.com/office/word/2012/wordml" xmlns:w16cex="http://schemas.microsoft.com/office/word/2018/wordml/cex" xmlns:w16cid="http://schemas.microsoft.com/office/word/2016/wordml/cid" xmlns:w16="http://schemas.microsoft.com/office/word/2018/wordml" xmlns:w16sdtdh="http://schemas.microsoft.com/office/word/2020/wordml/sdtdatahash" xmlns:w16se="http://schemas.microsoft.com/office/word/2015/wordml/symex" mc:Ignorable="w14 w15 w16se w16cid w16 w16cex w16sdtdh">
   <w:docDefaults>
     <w:rPrDefault>
       <w:rPr>

</xml_diff>

<commit_message>
Begin citations and devlog
</commit_message>
<xml_diff>
--- a/AI_Safety_Proposal.docx
+++ b/AI_Safety_Proposal.docx
@@ -97,7 +97,28 @@
         <w:spacing w:after="0" w:line="240" w:lineRule="auto"/>
       </w:pPr>
       <w:r>
-        <w:t>What is Artificial Intelligence?</w:t>
+        <w:t>In the past decade, the field of Artificial Intelligence has seen rapid progress in a variety of disciplines, from game playing [1</w:t>
+      </w:r>
+      <w:r>
+        <w:t>,2</w:t>
+      </w:r>
+      <w:r>
+        <w:t>], computer vision</w:t>
+      </w:r>
+      <w:r>
+        <w:t xml:space="preserve"> </w:t>
+      </w:r>
+      <w:r>
+        <w:t>[3]</w:t>
+      </w:r>
+      <w:r>
+        <w:t xml:space="preserve">, </w:t>
+      </w:r>
+      <w:r>
+        <w:t>recommender systems [4,5], to</w:t>
+      </w:r>
+      <w:r>
+        <w:t xml:space="preserve"> autonomous vehicles.</w:t>
       </w:r>
     </w:p>
     <w:p>
@@ -199,10 +220,26 @@
         <w:spacing w:after="0" w:line="240" w:lineRule="auto"/>
       </w:pPr>
       <w:r>
-        <w:t>During the coronavirus pandemic, many “bot” accounts, as they are called, flooded the internet with disinformation that can be attributed to the death of many Americans.</w:t>
-      </w:r>
-      <w:r>
-        <w:t xml:space="preserve"> According the National Institute of Health,</w:t>
+        <w:t>During the coronavirus pandemic, many “</w:t>
+      </w:r>
+      <w:proofErr w:type="gramStart"/>
+      <w:r>
+        <w:t>bot</w:t>
+      </w:r>
+      <w:proofErr w:type="gramEnd"/>
+      <w:r>
+        <w:t>” accounts, as they are called, flooded the internet with disinformation that can be attributed to the death of many Americans.</w:t>
+      </w:r>
+      <w:r>
+        <w:t xml:space="preserve"> </w:t>
+      </w:r>
+      <w:proofErr w:type="gramStart"/>
+      <w:r>
+        <w:t>According</w:t>
+      </w:r>
+      <w:proofErr w:type="gramEnd"/>
+      <w:r>
+        <w:t xml:space="preserve"> the National Institute of Health,</w:t>
       </w:r>
     </w:p>
     <w:p>
@@ -244,10 +281,7 @@
         <w:spacing w:after="0" w:line="240" w:lineRule="auto"/>
       </w:pPr>
       <w:r>
-        <w:t xml:space="preserve">Although safe now, it is important to establish liability structures, to determine whether an algorithm has responsibility or developer. If developer, then certification and licenses </w:t>
-      </w:r>
-      <w:r>
-        <w:t>should be issued to programmers working on AVs.</w:t>
+        <w:t>Although safe now, it is important to establish liability structures, to determine whether an algorithm has responsibility or developer. If developer, then certification and licenses should be issued to programmers working on AVs.</w:t>
       </w:r>
     </w:p>
     <w:p>
@@ -326,8 +360,13 @@
         <w:spacing w:after="0" w:line="240" w:lineRule="auto"/>
       </w:pPr>
       <w:r>
-        <w:t>With increased automation in the drug development process, human oversite is required to ensure</w:t>
-      </w:r>
+        <w:t xml:space="preserve">With increased automation in the drug development process, human oversite is required to </w:t>
+      </w:r>
+      <w:proofErr w:type="gramStart"/>
+      <w:r>
+        <w:t>ensure</w:t>
+      </w:r>
+      <w:proofErr w:type="gramEnd"/>
     </w:p>
     <w:p>
       <w:pPr>
@@ -391,8 +430,65 @@
       <w:r>
         <w:t>Job loss</w:t>
       </w:r>
-      <w:r>
-        <w:t xml:space="preserve"> from automation</w:t>
+    </w:p>
+    <w:p>
+      <w:pPr>
+        <w:spacing w:after="0" w:line="240" w:lineRule="auto"/>
+      </w:pPr>
+      <w:r>
+        <w:tab/>
+        <w:t>Transportation</w:t>
+      </w:r>
+      <w:r>
+        <w:t xml:space="preserve"> </w:t>
+      </w:r>
+    </w:p>
+    <w:p>
+      <w:pPr>
+        <w:spacing w:after="0" w:line="240" w:lineRule="auto"/>
+      </w:pPr>
+      <w:r>
+        <w:tab/>
+        <w:t>Factory</w:t>
+      </w:r>
+    </w:p>
+    <w:p>
+      <w:pPr>
+        <w:spacing w:after="0" w:line="240" w:lineRule="auto"/>
+      </w:pPr>
+      <w:r>
+        <w:tab/>
+        <w:t>Lawyers</w:t>
+      </w:r>
+    </w:p>
+    <w:p>
+      <w:pPr>
+        <w:spacing w:after="0" w:line="240" w:lineRule="auto"/>
+      </w:pPr>
+      <w:r>
+        <w:tab/>
+        <w:t>Insurance</w:t>
+      </w:r>
+    </w:p>
+    <w:p>
+      <w:pPr>
+        <w:spacing w:after="0" w:line="240" w:lineRule="auto"/>
+      </w:pPr>
+      <w:r>
+        <w:tab/>
+      </w:r>
+      <w:proofErr w:type="gramStart"/>
+      <w:r>
+        <w:t>Stock Broker</w:t>
+      </w:r>
+      <w:proofErr w:type="gramEnd"/>
+    </w:p>
+    <w:p>
+      <w:pPr>
+        <w:spacing w:after="0" w:line="240" w:lineRule="auto"/>
+      </w:pPr>
+      <w:r>
+        <w:tab/>
       </w:r>
     </w:p>
     <w:p>
@@ -419,7 +515,11 @@
         <w:spacing w:after="0" w:line="240" w:lineRule="auto"/>
       </w:pPr>
       <w:r>
-        <w:t>As with any industry, individual agents competing in a market should and cannot be trusted to independently verify the safety and long-term consequences of their systems in an unbiased manner.</w:t>
+        <w:t xml:space="preserve">As with any industry, individual agents competing in a market should and cannot be trusted to independently verify the safety and </w:t>
+      </w:r>
+      <w:r>
+        <w:lastRenderedPageBreak/>
+        <w:t>long-term consequences of their systems in an unbiased manner.</w:t>
       </w:r>
     </w:p>
     <w:p>
@@ -444,11 +544,7 @@
         <w:t>AI developers</w:t>
       </w:r>
       <w:r>
-        <w:t xml:space="preserve"> to any significant level of scrutiny within our legal framework, to </w:t>
-      </w:r>
-      <w:r>
-        <w:lastRenderedPageBreak/>
-        <w:t>ensure the principles</w:t>
+        <w:t xml:space="preserve"> to any significant level of scrutiny within our legal framework, to ensure the principles</w:t>
       </w:r>
       <w:r>
         <w:t xml:space="preserve"> and ideals</w:t>
@@ -592,7 +688,15 @@
         <w:spacing w:after="0" w:line="240" w:lineRule="auto"/>
       </w:pPr>
       <w:r>
-        <w:t>Confidential code can still remain that way, tested in a black box sort of manner, but just with car safety testing, pushed to the worst-case scenario to prove robustness.</w:t>
+        <w:t xml:space="preserve">Confidential code can </w:t>
+      </w:r>
+      <w:proofErr w:type="gramStart"/>
+      <w:r>
+        <w:t>still remain</w:t>
+      </w:r>
+      <w:proofErr w:type="gramEnd"/>
+      <w:r>
+        <w:t xml:space="preserve"> that way, tested in a black box sort of manner, but just with car safety testing, pushed to the worst-case scenario to prove robustness.</w:t>
       </w:r>
       <w:r>
         <w:rPr>
@@ -624,10 +728,7 @@
         <w:t xml:space="preserve"> that violate privacy, safety, or security of individuals</w:t>
       </w:r>
       <w:r>
-        <w:t xml:space="preserve">, intervene in, public companies, private companies, universities, and government agencies whose </w:t>
-      </w:r>
-      <w:r>
-        <w:t>work contributes to the development of Artificial Intelligence.</w:t>
+        <w:t>, intervene in, public companies, private companies, universities, and government agencies whose work contributes to the development of Artificial Intelligence.</w:t>
       </w:r>
     </w:p>
     <w:p>
@@ -697,7 +798,19 @@
         <w:spacing w:after="0" w:line="240" w:lineRule="auto"/>
       </w:pPr>
       <w:r>
-        <w:t xml:space="preserve">For jobs lost to automation, we have seen that scapegoating “offshoring” of jobs is an easy emotional play for political leverage, even though the United States has continued to be one of the largest manufacturing nations in the world. This is mostly due to robotic automation, in many factories where “humans need not apply”. Without wages or working conditions required for the same work, machines look great on the company ledger, and shareholder value, but what of the alienation of the worker? In the coming decade, there will be a rise of self driving cars, trucks, and busses. According to the BLS, </w:t>
+        <w:t xml:space="preserve">For jobs lost to automation, we have seen that scapegoating “offshoring” of jobs is an easy emotional play for political leverage, even though the United States has continued to be one of the largest manufacturing nations in the world. This is mostly due to robotic automation, in many factories where “humans need not apply”. Without wages or working conditions </w:t>
+      </w:r>
+      <w:r>
+        <w:lastRenderedPageBreak/>
+        <w:t xml:space="preserve">required for the same work, machines look great on the company ledger, and shareholder value, but what of the alienation of the worker? In the coming decade, there will be a rise of </w:t>
+      </w:r>
+      <w:proofErr w:type="spellStart"/>
+      <w:r>
+        <w:t>self driving</w:t>
+      </w:r>
+      <w:proofErr w:type="spellEnd"/>
+      <w:r>
+        <w:t xml:space="preserve"> cars, trucks, and busses. According to the BLS, </w:t>
       </w:r>
     </w:p>
     <w:p>
@@ -888,14 +1001,32 @@
           <w:b w:val="0"/>
           <w:bCs w:val="0"/>
         </w:rPr>
-        <w:t xml:space="preserve">and academia in order to keep up to date on the latest changes to the </w:t>
-      </w:r>
+        <w:t xml:space="preserve">and academia </w:t>
+      </w:r>
+      <w:proofErr w:type="gramStart"/>
       <w:r>
         <w:rPr>
           <w:rStyle w:val="Strong"/>
           <w:b w:val="0"/>
           <w:bCs w:val="0"/>
         </w:rPr>
+        <w:t>in order to</w:t>
+      </w:r>
+      <w:proofErr w:type="gramEnd"/>
+      <w:r>
+        <w:rPr>
+          <w:rStyle w:val="Strong"/>
+          <w:b w:val="0"/>
+          <w:bCs w:val="0"/>
+        </w:rPr>
+        <w:t xml:space="preserve"> keep up to date on the latest changes to the </w:t>
+      </w:r>
+      <w:r>
+        <w:rPr>
+          <w:rStyle w:val="Strong"/>
+          <w:b w:val="0"/>
+          <w:bCs w:val="0"/>
+        </w:rPr>
         <w:t>development of Artificial Intelligence systems.</w:t>
       </w:r>
     </w:p>
@@ -946,6 +1077,21 @@
         <w:rPr>
           <w:rStyle w:val="Strong"/>
         </w:rPr>
+        <w:sectPr>
+          <w:type w:val="continuous"/>
+          <w:pgSz w:w="12240" w:h="15840"/>
+          <w:pgMar w:top="1440" w:right="1440" w:bottom="1440" w:left="1440" w:header="720" w:footer="720" w:gutter="0"/>
+          <w:cols w:num="2" w:space="720"/>
+          <w:docGrid w:linePitch="360"/>
+        </w:sectPr>
+      </w:pPr>
+    </w:p>
+    <w:p>
+      <w:pPr>
+        <w:spacing w:after="0" w:line="240" w:lineRule="auto"/>
+        <w:rPr>
+          <w:rStyle w:val="Strong"/>
+        </w:rPr>
       </w:pPr>
       <w:r>
         <w:rPr>
@@ -956,27 +1102,563 @@
     </w:p>
     <w:p>
       <w:pPr>
-        <w:spacing w:after="0" w:line="240" w:lineRule="auto"/>
-      </w:pPr>
-      <w:r>
-        <w:t>1)</w:t>
-      </w:r>
-    </w:p>
-    <w:p>
-      <w:pPr>
-        <w:spacing w:after="0" w:line="240" w:lineRule="auto"/>
-      </w:pPr>
-      <w:r>
-        <w:t>2)</w:t>
-      </w:r>
-    </w:p>
-    <w:p>
-      <w:pPr>
-        <w:spacing w:after="0" w:line="240" w:lineRule="auto"/>
-      </w:pPr>
-      <w:r>
-        <w:t>3)</w:t>
-      </w:r>
+        <w:pStyle w:val="ListParagraph"/>
+        <w:numPr>
+          <w:ilvl w:val="0"/>
+          <w:numId w:val="1"/>
+        </w:numPr>
+        <w:spacing w:after="0" w:line="240" w:lineRule="auto"/>
+        <w:rPr>
+          <w:rFonts w:cstheme="minorHAnsi"/>
+          <w:sz w:val="24"/>
+          <w:szCs w:val="24"/>
+          <w:shd w:val="clear" w:color="auto" w:fill="FFFFFF"/>
+        </w:rPr>
+      </w:pPr>
+      <w:r>
+        <w:rPr>
+          <w:rFonts w:cstheme="minorHAnsi"/>
+          <w:sz w:val="24"/>
+          <w:szCs w:val="24"/>
+          <w:shd w:val="clear" w:color="auto" w:fill="FFFFFF"/>
+        </w:rPr>
+        <w:t xml:space="preserve">Silver, D., </w:t>
+      </w:r>
+      <w:proofErr w:type="spellStart"/>
+      <w:r>
+        <w:rPr>
+          <w:rFonts w:cstheme="minorHAnsi"/>
+          <w:sz w:val="24"/>
+          <w:szCs w:val="24"/>
+          <w:shd w:val="clear" w:color="auto" w:fill="FFFFFF"/>
+        </w:rPr>
+        <w:t>Schrittwieser</w:t>
+      </w:r>
+      <w:proofErr w:type="spellEnd"/>
+      <w:r>
+        <w:rPr>
+          <w:rFonts w:cstheme="minorHAnsi"/>
+          <w:sz w:val="24"/>
+          <w:szCs w:val="24"/>
+          <w:shd w:val="clear" w:color="auto" w:fill="FFFFFF"/>
+        </w:rPr>
+        <w:t xml:space="preserve">, J., </w:t>
+      </w:r>
+      <w:proofErr w:type="spellStart"/>
+      <w:r>
+        <w:rPr>
+          <w:rFonts w:cstheme="minorHAnsi"/>
+          <w:sz w:val="24"/>
+          <w:szCs w:val="24"/>
+          <w:shd w:val="clear" w:color="auto" w:fill="FFFFFF"/>
+        </w:rPr>
+        <w:t>Simonyan</w:t>
+      </w:r>
+      <w:proofErr w:type="spellEnd"/>
+      <w:r>
+        <w:rPr>
+          <w:rFonts w:cstheme="minorHAnsi"/>
+          <w:sz w:val="24"/>
+          <w:szCs w:val="24"/>
+          <w:shd w:val="clear" w:color="auto" w:fill="FFFFFF"/>
+        </w:rPr>
+        <w:t>, K. et al. Mastering the game of Go without human knowledge. Nature </w:t>
+      </w:r>
+      <w:r>
+        <w:rPr>
+          <w:rFonts w:cstheme="minorHAnsi"/>
+          <w:b/>
+          <w:bCs/>
+          <w:sz w:val="24"/>
+          <w:szCs w:val="24"/>
+          <w:shd w:val="clear" w:color="auto" w:fill="FFFFFF"/>
+        </w:rPr>
+        <w:t>550, </w:t>
+      </w:r>
+      <w:r>
+        <w:rPr>
+          <w:rFonts w:cstheme="minorHAnsi"/>
+          <w:sz w:val="24"/>
+          <w:szCs w:val="24"/>
+          <w:shd w:val="clear" w:color="auto" w:fill="FFFFFF"/>
+        </w:rPr>
+        <w:t xml:space="preserve">354–359 (2017). </w:t>
+      </w:r>
+      <w:hyperlink r:id="rId5" w:history="1">
+        <w:r>
+          <w:rPr>
+            <w:rStyle w:val="Hyperlink"/>
+            <w:rFonts w:cstheme="minorHAnsi"/>
+            <w:color w:val="auto"/>
+            <w:sz w:val="24"/>
+            <w:szCs w:val="24"/>
+            <w:shd w:val="clear" w:color="auto" w:fill="FFFFFF"/>
+          </w:rPr>
+          <w:t>https://doi.org/10.1038/nature24270</w:t>
+        </w:r>
+      </w:hyperlink>
+    </w:p>
+    <w:p>
+      <w:pPr>
+        <w:pStyle w:val="ListParagraph"/>
+        <w:numPr>
+          <w:ilvl w:val="0"/>
+          <w:numId w:val="1"/>
+        </w:numPr>
+        <w:spacing w:after="0" w:line="240" w:lineRule="auto"/>
+        <w:rPr>
+          <w:rFonts w:cstheme="minorHAnsi"/>
+          <w:sz w:val="24"/>
+          <w:szCs w:val="24"/>
+          <w:shd w:val="clear" w:color="auto" w:fill="FFFFFF"/>
+        </w:rPr>
+      </w:pPr>
+      <w:r>
+        <w:rPr>
+          <w:rFonts w:cstheme="minorHAnsi"/>
+          <w:sz w:val="24"/>
+          <w:szCs w:val="24"/>
+          <w:shd w:val="clear" w:color="auto" w:fill="FFFFFF"/>
+        </w:rPr>
+        <w:t xml:space="preserve">Niels </w:t>
+      </w:r>
+      <w:proofErr w:type="spellStart"/>
+      <w:r>
+        <w:rPr>
+          <w:rFonts w:cstheme="minorHAnsi"/>
+          <w:sz w:val="24"/>
+          <w:szCs w:val="24"/>
+          <w:shd w:val="clear" w:color="auto" w:fill="FFFFFF"/>
+        </w:rPr>
+        <w:t>Justesen</w:t>
+      </w:r>
+      <w:proofErr w:type="spellEnd"/>
+      <w:r>
+        <w:rPr>
+          <w:rFonts w:cstheme="minorHAnsi"/>
+          <w:sz w:val="24"/>
+          <w:szCs w:val="24"/>
+          <w:shd w:val="clear" w:color="auto" w:fill="FFFFFF"/>
+        </w:rPr>
+        <w:t xml:space="preserve"> and Philip Bontrager and Julian </w:t>
+      </w:r>
+      <w:proofErr w:type="spellStart"/>
+      <w:r>
+        <w:rPr>
+          <w:rFonts w:cstheme="minorHAnsi"/>
+          <w:sz w:val="24"/>
+          <w:szCs w:val="24"/>
+          <w:shd w:val="clear" w:color="auto" w:fill="FFFFFF"/>
+        </w:rPr>
+        <w:t>Togelius</w:t>
+      </w:r>
+      <w:proofErr w:type="spellEnd"/>
+      <w:r>
+        <w:rPr>
+          <w:rFonts w:cstheme="minorHAnsi"/>
+          <w:sz w:val="24"/>
+          <w:szCs w:val="24"/>
+          <w:shd w:val="clear" w:color="auto" w:fill="FFFFFF"/>
+        </w:rPr>
+        <w:t xml:space="preserve"> and Sebastian </w:t>
+      </w:r>
+      <w:proofErr w:type="spellStart"/>
+      <w:r>
+        <w:rPr>
+          <w:rFonts w:cstheme="minorHAnsi"/>
+          <w:sz w:val="24"/>
+          <w:szCs w:val="24"/>
+          <w:shd w:val="clear" w:color="auto" w:fill="FFFFFF"/>
+        </w:rPr>
+        <w:t>Risi</w:t>
+      </w:r>
+      <w:proofErr w:type="spellEnd"/>
+      <w:r>
+        <w:rPr>
+          <w:rFonts w:cstheme="minorHAnsi"/>
+          <w:sz w:val="24"/>
+          <w:szCs w:val="24"/>
+          <w:shd w:val="clear" w:color="auto" w:fill="FFFFFF"/>
+        </w:rPr>
+        <w:t>. “</w:t>
+      </w:r>
+      <w:r>
+        <w:rPr>
+          <w:rFonts w:cstheme="minorHAnsi"/>
+          <w:sz w:val="24"/>
+          <w:szCs w:val="24"/>
+          <w:shd w:val="clear" w:color="auto" w:fill="FFFFFF"/>
+        </w:rPr>
+        <w:t>Deep Learning for Video Game Playing</w:t>
+      </w:r>
+      <w:r>
+        <w:rPr>
+          <w:rFonts w:cstheme="minorHAnsi"/>
+          <w:sz w:val="24"/>
+          <w:szCs w:val="24"/>
+          <w:shd w:val="clear" w:color="auto" w:fill="FFFFFF"/>
+        </w:rPr>
+        <w:t xml:space="preserve">”. In: </w:t>
+      </w:r>
+      <w:proofErr w:type="spellStart"/>
+      <w:r>
+        <w:rPr>
+          <w:rFonts w:cstheme="minorHAnsi"/>
+          <w:sz w:val="24"/>
+          <w:szCs w:val="24"/>
+          <w:shd w:val="clear" w:color="auto" w:fill="FFFFFF"/>
+        </w:rPr>
+        <w:t>arXiv</w:t>
+      </w:r>
+      <w:proofErr w:type="spellEnd"/>
+      <w:r>
+        <w:rPr>
+          <w:rFonts w:cstheme="minorHAnsi"/>
+          <w:sz w:val="24"/>
+          <w:szCs w:val="24"/>
+          <w:shd w:val="clear" w:color="auto" w:fill="FFFFFF"/>
+        </w:rPr>
+        <w:t xml:space="preserve"> preprint </w:t>
+      </w:r>
+      <w:proofErr w:type="spellStart"/>
+      <w:r>
+        <w:rPr>
+          <w:rFonts w:cstheme="minorHAnsi"/>
+          <w:sz w:val="24"/>
+          <w:szCs w:val="24"/>
+          <w:shd w:val="clear" w:color="auto" w:fill="FFFFFF"/>
+        </w:rPr>
+        <w:t>arXiv</w:t>
+      </w:r>
+      <w:proofErr w:type="spellEnd"/>
+      <w:r>
+        <w:rPr>
+          <w:rFonts w:cstheme="minorHAnsi"/>
+          <w:sz w:val="24"/>
+          <w:szCs w:val="24"/>
+          <w:shd w:val="clear" w:color="auto" w:fill="FFFFFF"/>
+        </w:rPr>
+        <w:t>:</w:t>
+      </w:r>
+      <w:r>
+        <w:rPr>
+          <w:rFonts w:cstheme="minorHAnsi"/>
+          <w:sz w:val="24"/>
+          <w:szCs w:val="24"/>
+        </w:rPr>
+        <w:t xml:space="preserve"> </w:t>
+      </w:r>
+      <w:r>
+        <w:rPr>
+          <w:rFonts w:cstheme="minorHAnsi"/>
+          <w:sz w:val="24"/>
+          <w:szCs w:val="24"/>
+          <w:shd w:val="clear" w:color="auto" w:fill="FFFFFF"/>
+        </w:rPr>
+        <w:t>1708.07902</w:t>
+      </w:r>
+      <w:r>
+        <w:rPr>
+          <w:rFonts w:cstheme="minorHAnsi"/>
+          <w:sz w:val="24"/>
+          <w:szCs w:val="24"/>
+          <w:shd w:val="clear" w:color="auto" w:fill="FFFFFF"/>
+        </w:rPr>
+        <w:t xml:space="preserve"> (2019)</w:t>
+      </w:r>
+    </w:p>
+    <w:p>
+      <w:pPr>
+        <w:pStyle w:val="ListParagraph"/>
+        <w:numPr>
+          <w:ilvl w:val="0"/>
+          <w:numId w:val="1"/>
+        </w:numPr>
+        <w:spacing w:after="0" w:line="240" w:lineRule="auto"/>
+        <w:rPr>
+          <w:rFonts w:cstheme="minorHAnsi"/>
+          <w:sz w:val="24"/>
+          <w:szCs w:val="24"/>
+          <w:shd w:val="clear" w:color="auto" w:fill="FFFFFF"/>
+        </w:rPr>
+      </w:pPr>
+      <w:r>
+        <w:rPr>
+          <w:rFonts w:cstheme="minorHAnsi"/>
+          <w:sz w:val="24"/>
+          <w:szCs w:val="24"/>
+          <w:shd w:val="clear" w:color="auto" w:fill="FFFFFF"/>
+        </w:rPr>
+        <w:t xml:space="preserve">Alex </w:t>
+      </w:r>
+      <w:proofErr w:type="spellStart"/>
+      <w:r>
+        <w:rPr>
+          <w:rFonts w:cstheme="minorHAnsi"/>
+          <w:sz w:val="24"/>
+          <w:szCs w:val="24"/>
+          <w:shd w:val="clear" w:color="auto" w:fill="FFFFFF"/>
+        </w:rPr>
+        <w:t>Krizhevsky</w:t>
+      </w:r>
+      <w:proofErr w:type="spellEnd"/>
+      <w:r>
+        <w:rPr>
+          <w:rFonts w:cstheme="minorHAnsi"/>
+          <w:sz w:val="24"/>
+          <w:szCs w:val="24"/>
+          <w:shd w:val="clear" w:color="auto" w:fill="FFFFFF"/>
+        </w:rPr>
+        <w:t xml:space="preserve">, Ilya </w:t>
+      </w:r>
+      <w:proofErr w:type="spellStart"/>
+      <w:r>
+        <w:rPr>
+          <w:rFonts w:cstheme="minorHAnsi"/>
+          <w:sz w:val="24"/>
+          <w:szCs w:val="24"/>
+          <w:shd w:val="clear" w:color="auto" w:fill="FFFFFF"/>
+        </w:rPr>
+        <w:t>Sutskever</w:t>
+      </w:r>
+      <w:proofErr w:type="spellEnd"/>
+      <w:r>
+        <w:rPr>
+          <w:rFonts w:cstheme="minorHAnsi"/>
+          <w:sz w:val="24"/>
+          <w:szCs w:val="24"/>
+          <w:shd w:val="clear" w:color="auto" w:fill="FFFFFF"/>
+        </w:rPr>
+        <w:t>, and Geoffrey E Hinton. “</w:t>
+      </w:r>
+      <w:proofErr w:type="spellStart"/>
+      <w:r>
+        <w:rPr>
+          <w:rFonts w:cstheme="minorHAnsi"/>
+          <w:sz w:val="24"/>
+          <w:szCs w:val="24"/>
+          <w:shd w:val="clear" w:color="auto" w:fill="FFFFFF"/>
+        </w:rPr>
+        <w:t>Imagenet</w:t>
+      </w:r>
+      <w:proofErr w:type="spellEnd"/>
+      <w:r>
+        <w:rPr>
+          <w:rFonts w:cstheme="minorHAnsi"/>
+          <w:sz w:val="24"/>
+          <w:szCs w:val="24"/>
+          <w:shd w:val="clear" w:color="auto" w:fill="FFFFFF"/>
+        </w:rPr>
+        <w:t xml:space="preserve"> classification with deep convolutional neural networks”. In: Advances in neural information processing systems. 2012, pp. 1097-1105</w:t>
+      </w:r>
+    </w:p>
+    <w:p>
+      <w:pPr>
+        <w:pStyle w:val="ListParagraph"/>
+        <w:numPr>
+          <w:ilvl w:val="0"/>
+          <w:numId w:val="1"/>
+        </w:numPr>
+        <w:spacing w:after="0" w:line="240" w:lineRule="auto"/>
+        <w:rPr>
+          <w:rFonts w:cstheme="minorHAnsi"/>
+          <w:sz w:val="24"/>
+          <w:szCs w:val="24"/>
+          <w:shd w:val="clear" w:color="auto" w:fill="FFFFFF"/>
+        </w:rPr>
+      </w:pPr>
+      <w:r>
+        <w:rPr>
+          <w:rFonts w:cstheme="minorHAnsi"/>
+          <w:sz w:val="24"/>
+          <w:szCs w:val="24"/>
+        </w:rPr>
+        <w:t xml:space="preserve">Shuai Zhang, Lina Yao, </w:t>
+      </w:r>
+      <w:proofErr w:type="spellStart"/>
+      <w:r>
+        <w:rPr>
+          <w:rFonts w:cstheme="minorHAnsi"/>
+          <w:sz w:val="24"/>
+          <w:szCs w:val="24"/>
+        </w:rPr>
+        <w:t>Aixin</w:t>
+      </w:r>
+      <w:proofErr w:type="spellEnd"/>
+      <w:r>
+        <w:rPr>
+          <w:rFonts w:cstheme="minorHAnsi"/>
+          <w:sz w:val="24"/>
+          <w:szCs w:val="24"/>
+        </w:rPr>
+        <w:t xml:space="preserve"> Sun, and Yi Tay. 2019. Deep Learning Based Recommender System: A Survey and New Perspectives. ACM </w:t>
+      </w:r>
+      <w:proofErr w:type="spellStart"/>
+      <w:r>
+        <w:rPr>
+          <w:rFonts w:cstheme="minorHAnsi"/>
+          <w:sz w:val="24"/>
+          <w:szCs w:val="24"/>
+        </w:rPr>
+        <w:t>Comput</w:t>
+      </w:r>
+      <w:proofErr w:type="spellEnd"/>
+      <w:r>
+        <w:rPr>
+          <w:rFonts w:cstheme="minorHAnsi"/>
+          <w:sz w:val="24"/>
+          <w:szCs w:val="24"/>
+        </w:rPr>
+        <w:t xml:space="preserve">. </w:t>
+      </w:r>
+      <w:proofErr w:type="spellStart"/>
+      <w:r>
+        <w:rPr>
+          <w:rFonts w:cstheme="minorHAnsi"/>
+          <w:sz w:val="24"/>
+          <w:szCs w:val="24"/>
+        </w:rPr>
+        <w:t>Surv</w:t>
+      </w:r>
+      <w:proofErr w:type="spellEnd"/>
+      <w:r>
+        <w:rPr>
+          <w:rFonts w:cstheme="minorHAnsi"/>
+          <w:sz w:val="24"/>
+          <w:szCs w:val="24"/>
+        </w:rPr>
+        <w:t xml:space="preserve">. 52, 1, Article 5 (February 2019), 38 pages. </w:t>
+      </w:r>
+      <w:hyperlink r:id="rId6" w:history="1">
+        <w:r>
+          <w:rPr>
+            <w:rStyle w:val="Hyperlink"/>
+            <w:rFonts w:cstheme="minorHAnsi"/>
+            <w:color w:val="auto"/>
+            <w:sz w:val="24"/>
+            <w:szCs w:val="24"/>
+          </w:rPr>
+          <w:t>https://doi.org/10.1145/3285029</w:t>
+        </w:r>
+      </w:hyperlink>
+    </w:p>
+    <w:p>
+      <w:pPr>
+        <w:pStyle w:val="ListParagraph"/>
+        <w:numPr>
+          <w:ilvl w:val="0"/>
+          <w:numId w:val="1"/>
+        </w:numPr>
+        <w:spacing w:after="0" w:line="240" w:lineRule="auto"/>
+        <w:rPr>
+          <w:rFonts w:cstheme="minorHAnsi"/>
+          <w:sz w:val="24"/>
+          <w:szCs w:val="24"/>
+          <w:shd w:val="clear" w:color="auto" w:fill="FFFFFF"/>
+        </w:rPr>
+      </w:pPr>
+      <w:r>
+        <w:rPr>
+          <w:rFonts w:cstheme="minorHAnsi"/>
+          <w:sz w:val="24"/>
+          <w:szCs w:val="24"/>
+          <w:shd w:val="clear" w:color="auto" w:fill="F0F0F0"/>
+        </w:rPr>
+        <w:t>Heng-</w:t>
+      </w:r>
+      <w:proofErr w:type="spellStart"/>
+      <w:r>
+        <w:rPr>
+          <w:rFonts w:cstheme="minorHAnsi"/>
+          <w:sz w:val="24"/>
+          <w:szCs w:val="24"/>
+          <w:shd w:val="clear" w:color="auto" w:fill="F0F0F0"/>
+        </w:rPr>
+        <w:t>Tze</w:t>
+      </w:r>
+      <w:proofErr w:type="spellEnd"/>
+      <w:r>
+        <w:rPr>
+          <w:rFonts w:cstheme="minorHAnsi"/>
+          <w:sz w:val="24"/>
+          <w:szCs w:val="24"/>
+          <w:shd w:val="clear" w:color="auto" w:fill="F0F0F0"/>
+        </w:rPr>
+        <w:t xml:space="preserve"> Cheng, </w:t>
+      </w:r>
+      <w:proofErr w:type="spellStart"/>
+      <w:r>
+        <w:rPr>
+          <w:rFonts w:cstheme="minorHAnsi"/>
+          <w:sz w:val="24"/>
+          <w:szCs w:val="24"/>
+          <w:shd w:val="clear" w:color="auto" w:fill="F0F0F0"/>
+        </w:rPr>
+        <w:t>Levent</w:t>
+      </w:r>
+      <w:proofErr w:type="spellEnd"/>
+      <w:r>
+        <w:rPr>
+          <w:rFonts w:cstheme="minorHAnsi"/>
+          <w:sz w:val="24"/>
+          <w:szCs w:val="24"/>
+          <w:shd w:val="clear" w:color="auto" w:fill="F0F0F0"/>
+        </w:rPr>
+        <w:t xml:space="preserve"> </w:t>
+      </w:r>
+      <w:proofErr w:type="spellStart"/>
+      <w:r>
+        <w:rPr>
+          <w:rFonts w:cstheme="minorHAnsi"/>
+          <w:sz w:val="24"/>
+          <w:szCs w:val="24"/>
+          <w:shd w:val="clear" w:color="auto" w:fill="F0F0F0"/>
+        </w:rPr>
+        <w:t>Koc</w:t>
+      </w:r>
+      <w:proofErr w:type="spellEnd"/>
+      <w:r>
+        <w:rPr>
+          <w:rFonts w:cstheme="minorHAnsi"/>
+          <w:sz w:val="24"/>
+          <w:szCs w:val="24"/>
+          <w:shd w:val="clear" w:color="auto" w:fill="F0F0F0"/>
+        </w:rPr>
+        <w:t xml:space="preserve">, </w:t>
+      </w:r>
+      <w:r>
+        <w:rPr>
+          <w:rFonts w:cstheme="minorHAnsi"/>
+          <w:sz w:val="24"/>
+          <w:szCs w:val="24"/>
+          <w:shd w:val="clear" w:color="auto" w:fill="F0F0F0"/>
+        </w:rPr>
+        <w:t xml:space="preserve">et al. </w:t>
+      </w:r>
+      <w:r>
+        <w:rPr>
+          <w:rFonts w:cstheme="minorHAnsi"/>
+          <w:sz w:val="24"/>
+          <w:szCs w:val="24"/>
+          <w:shd w:val="clear" w:color="auto" w:fill="F0F0F0"/>
+        </w:rPr>
+        <w:t>2016. Wide &amp; Deep Learning for Recommender Systems. In Proceedings of the 1st Workshop on Deep Learning for Recommender Systems (DLRS 2016). Association for Computing Machinery, New York, NY, USA, 7–10. https://doi.org/10.1145/2988450.2988454</w:t>
+      </w:r>
+    </w:p>
+    <w:p>
+      <w:pPr>
+        <w:pStyle w:val="ListParagraph"/>
+        <w:numPr>
+          <w:ilvl w:val="0"/>
+          <w:numId w:val="1"/>
+        </w:numPr>
+        <w:spacing w:after="0" w:line="240" w:lineRule="auto"/>
+        <w:rPr>
+          <w:rFonts w:ascii="Segoe UI" w:hAnsi="Segoe UI" w:cs="Segoe UI"/>
+          <w:color w:val="222222"/>
+          <w:shd w:val="clear" w:color="auto" w:fill="FFFFFF"/>
+        </w:rPr>
+      </w:pPr>
     </w:p>
     <w:p>
       <w:pPr>
@@ -995,11 +1677,109 @@
       <w:type w:val="continuous"/>
       <w:pgSz w:w="12240" w:h="15840"/>
       <w:pgMar w:top="1440" w:right="1440" w:bottom="1440" w:left="1440" w:header="720" w:footer="720" w:gutter="0"/>
-      <w:cols w:num="2" w:space="720"/>
+      <w:cols w:space="720"/>
       <w:docGrid w:linePitch="360"/>
     </w:sectPr>
   </w:body>
 </w:document>
+</file>
+
+<file path=word/numbering.xml><?xml version="1.0" encoding="utf-8"?>
+<w:numbering xmlns:wpc="http://schemas.microsoft.com/office/word/2010/wordprocessingCanvas" xmlns:cx="http://schemas.microsoft.com/office/drawing/2014/chartex" xmlns:cx1="http://schemas.microsoft.com/office/drawing/2015/9/8/chartex" xmlns:cx2="http://schemas.microsoft.com/office/drawing/2015/10/21/chartex" xmlns:cx3="http://schemas.microsoft.com/office/drawing/2016/5/9/chartex" xmlns:cx4="http://schemas.microsoft.com/office/drawing/2016/5/10/chartex" xmlns:cx5="http://schemas.microsoft.com/office/drawing/2016/5/11/chartex" xmlns:cx6="http://schemas.microsoft.com/office/drawing/2016/5/12/chartex" xmlns:cx7="http://schemas.microsoft.com/office/drawing/2016/5/13/chartex" xmlns:cx8="http://schemas.microsoft.com/office/drawing/2016/5/14/chartex" xmlns:mc="http://schemas.openxmlformats.org/markup-compatibility/2006" xmlns:aink="http://schemas.microsoft.com/office/drawing/2016/ink" xmlns:am3d="http://schemas.microsoft.com/office/drawing/2017/model3d" xmlns:o="urn:schemas-microsoft-com:office:office" xmlns:r="http://schemas.openxmlformats.org/officeDocument/2006/relationships" xmlns:m="http://schemas.openxmlformats.org/officeDocument/2006/math" xmlns:v="urn:schemas-microsoft-com:vml" xmlns:wp14="http://schemas.microsoft.com/office/word/2010/wordprocessingDrawing" xmlns:wp="http://schemas.openxmlformats.org/drawingml/2006/wordprocessingDrawing" xmlns:w10="urn:schemas-microsoft-com:office:word" xmlns:w="http://schemas.openxmlformats.org/wordprocessingml/2006/main" xmlns:w14="http://schemas.microsoft.com/office/word/2010/wordml" xmlns:w15="http://schemas.microsoft.com/office/word/2012/wordml" xmlns:w16cex="http://schemas.microsoft.com/office/word/2018/wordml/cex" xmlns:w16cid="http://schemas.microsoft.com/office/word/2016/wordml/cid" xmlns:w16="http://schemas.microsoft.com/office/word/2018/wordml" xmlns:w16sdtdh="http://schemas.microsoft.com/office/word/2020/wordml/sdtdatahash" xmlns:w16se="http://schemas.microsoft.com/office/word/2015/wordml/symex" xmlns:wpg="http://schemas.microsoft.com/office/word/2010/wordprocessingGroup" xmlns:wpi="http://schemas.microsoft.com/office/word/2010/wordprocessingInk" xmlns:wne="http://schemas.microsoft.com/office/word/2006/wordml" xmlns:wps="http://schemas.microsoft.com/office/word/2010/wordprocessingShape" mc:Ignorable="w14 w15 w16se w16cid w16 w16cex w16sdtdh wp14">
+  <w:abstractNum w:abstractNumId="0" w15:restartNumberingAfterBreak="0">
+    <w:nsid w:val="648C1603"/>
+    <w:multiLevelType w:val="hybridMultilevel"/>
+    <w:tmpl w:val="E5162B8C"/>
+    <w:lvl w:ilvl="0" w:tplc="1C4A9704">
+      <w:start w:val="1"/>
+      <w:numFmt w:val="decimal"/>
+      <w:lvlText w:val="%1)"/>
+      <w:lvlJc w:val="left"/>
+      <w:pPr>
+        <w:ind w:left="720" w:hanging="360"/>
+      </w:pPr>
+      <w:rPr>
+        <w:rFonts w:asciiTheme="minorHAnsi" w:hAnsiTheme="minorHAnsi" w:cstheme="minorBidi" w:hint="default"/>
+        <w:color w:val="auto"/>
+      </w:rPr>
+    </w:lvl>
+    <w:lvl w:ilvl="1" w:tplc="04090019" w:tentative="1">
+      <w:start w:val="1"/>
+      <w:numFmt w:val="lowerLetter"/>
+      <w:lvlText w:val="%2."/>
+      <w:lvlJc w:val="left"/>
+      <w:pPr>
+        <w:ind w:left="1440" w:hanging="360"/>
+      </w:pPr>
+    </w:lvl>
+    <w:lvl w:ilvl="2" w:tplc="0409001B" w:tentative="1">
+      <w:start w:val="1"/>
+      <w:numFmt w:val="lowerRoman"/>
+      <w:lvlText w:val="%3."/>
+      <w:lvlJc w:val="right"/>
+      <w:pPr>
+        <w:ind w:left="2160" w:hanging="180"/>
+      </w:pPr>
+    </w:lvl>
+    <w:lvl w:ilvl="3" w:tplc="0409000F" w:tentative="1">
+      <w:start w:val="1"/>
+      <w:numFmt w:val="decimal"/>
+      <w:lvlText w:val="%4."/>
+      <w:lvlJc w:val="left"/>
+      <w:pPr>
+        <w:ind w:left="2880" w:hanging="360"/>
+      </w:pPr>
+    </w:lvl>
+    <w:lvl w:ilvl="4" w:tplc="04090019" w:tentative="1">
+      <w:start w:val="1"/>
+      <w:numFmt w:val="lowerLetter"/>
+      <w:lvlText w:val="%5."/>
+      <w:lvlJc w:val="left"/>
+      <w:pPr>
+        <w:ind w:left="3600" w:hanging="360"/>
+      </w:pPr>
+    </w:lvl>
+    <w:lvl w:ilvl="5" w:tplc="0409001B" w:tentative="1">
+      <w:start w:val="1"/>
+      <w:numFmt w:val="lowerRoman"/>
+      <w:lvlText w:val="%6."/>
+      <w:lvlJc w:val="right"/>
+      <w:pPr>
+        <w:ind w:left="4320" w:hanging="180"/>
+      </w:pPr>
+    </w:lvl>
+    <w:lvl w:ilvl="6" w:tplc="0409000F" w:tentative="1">
+      <w:start w:val="1"/>
+      <w:numFmt w:val="decimal"/>
+      <w:lvlText w:val="%7."/>
+      <w:lvlJc w:val="left"/>
+      <w:pPr>
+        <w:ind w:left="5040" w:hanging="360"/>
+      </w:pPr>
+    </w:lvl>
+    <w:lvl w:ilvl="7" w:tplc="04090019" w:tentative="1">
+      <w:start w:val="1"/>
+      <w:numFmt w:val="lowerLetter"/>
+      <w:lvlText w:val="%8."/>
+      <w:lvlJc w:val="left"/>
+      <w:pPr>
+        <w:ind w:left="5760" w:hanging="360"/>
+      </w:pPr>
+    </w:lvl>
+    <w:lvl w:ilvl="8" w:tplc="0409001B" w:tentative="1">
+      <w:start w:val="1"/>
+      <w:numFmt w:val="lowerRoman"/>
+      <w:lvlText w:val="%9."/>
+      <w:lvlJc w:val="right"/>
+      <w:pPr>
+        <w:ind w:left="6480" w:hanging="180"/>
+      </w:pPr>
+    </w:lvl>
+  </w:abstractNum>
+  <w:num w:numId="1">
+    <w:abstractNumId w:val="0"/>
+  </w:num>
+</w:numbering>
 </file>
 
 <file path=word/styles.xml><?xml version="1.0" encoding="utf-8"?>
@@ -1473,6 +2253,40 @@
       <w:bCs/>
     </w:rPr>
   </w:style>
+  <w:style w:type="paragraph" w:styleId="ListParagraph">
+    <w:name w:val="List Paragraph"/>
+    <w:basedOn w:val="Normal"/>
+    <w:uiPriority w:val="34"/>
+    <w:qFormat/>
+    <w:rsid w:val="00F70ED0"/>
+    <w:pPr>
+      <w:ind w:left="720"/>
+      <w:contextualSpacing/>
+    </w:pPr>
+  </w:style>
+  <w:style w:type="character" w:styleId="Hyperlink">
+    <w:name w:val="Hyperlink"/>
+    <w:basedOn w:val="DefaultParagraphFont"/>
+    <w:uiPriority w:val="99"/>
+    <w:unhideWhenUsed/>
+    <w:rsid w:val="00F70ED0"/>
+    <w:rPr>
+      <w:color w:val="0563C1" w:themeColor="hyperlink"/>
+      <w:u w:val="single"/>
+    </w:rPr>
+  </w:style>
+  <w:style w:type="character" w:styleId="UnresolvedMention">
+    <w:name w:val="Unresolved Mention"/>
+    <w:basedOn w:val="DefaultParagraphFont"/>
+    <w:uiPriority w:val="99"/>
+    <w:semiHidden/>
+    <w:unhideWhenUsed/>
+    <w:rsid w:val="00F70ED0"/>
+    <w:rPr>
+      <w:color w:val="605E5C"/>
+      <w:shd w:val="clear" w:color="auto" w:fill="E1DFDD"/>
+    </w:rPr>
+  </w:style>
 </w:styles>
 </file>
 

</xml_diff>

<commit_message>
School is out, back to work
</commit_message>
<xml_diff>
--- a/AI_Safety_Proposal.docx
+++ b/AI_Safety_Proposal.docx
@@ -257,11 +257,6 @@
       <w:pPr>
         <w:spacing w:after="0" w:line="240" w:lineRule="auto"/>
       </w:pPr>
-    </w:p>
-    <w:p>
-      <w:pPr>
-        <w:spacing w:after="0" w:line="240" w:lineRule="auto"/>
-      </w:pPr>
       <w:r>
         <w:t>Self-driving cars</w:t>
       </w:r>
@@ -297,22 +292,6 @@
         <w:spacing w:after="0" w:line="240" w:lineRule="auto"/>
       </w:pPr>
       <w:r>
-        <w:t>Addictive social media algo</w:t>
-      </w:r>
-      <w:r>
-        <w:t>rithms and mental health</w:t>
-      </w:r>
-    </w:p>
-    <w:p>
-      <w:pPr>
-        <w:spacing w:after="0" w:line="240" w:lineRule="auto"/>
-      </w:pPr>
-    </w:p>
-    <w:p>
-      <w:pPr>
-        <w:spacing w:after="0" w:line="240" w:lineRule="auto"/>
-      </w:pPr>
-      <w:r>
         <w:t>Mass government or corporate Surveillance</w:t>
       </w:r>
       <w:r>
@@ -401,6 +380,9 @@
       </w:pPr>
       <w:r>
         <w:t>Market trading bots &amp; flash crash</w:t>
+      </w:r>
+      <w:r>
+        <w:t xml:space="preserve"> beyond human control</w:t>
       </w:r>
     </w:p>
     <w:p>
@@ -496,23 +478,20 @@
         <w:spacing w:after="0" w:line="240" w:lineRule="auto"/>
       </w:pPr>
       <w:r>
-        <w:t xml:space="preserve">As with any industry, individual agents competing in a market should and cannot be trusted to independently verify the safety and </w:t>
-      </w:r>
+        <w:t>As with any industry, individual agents competing in a market should and cannot be trusted to independently verify the safety and long-term consequences of their systems in an unbiased manner.</w:t>
+      </w:r>
+    </w:p>
+    <w:p>
+      <w:pPr>
+        <w:spacing w:after="0" w:line="240" w:lineRule="auto"/>
+      </w:pPr>
+    </w:p>
+    <w:p>
+      <w:pPr>
+        <w:spacing w:after="0" w:line="240" w:lineRule="auto"/>
+      </w:pPr>
       <w:r>
         <w:lastRenderedPageBreak/>
-        <w:t>long-term consequences of their systems in an unbiased manner.</w:t>
-      </w:r>
-    </w:p>
-    <w:p>
-      <w:pPr>
-        <w:spacing w:after="0" w:line="240" w:lineRule="auto"/>
-      </w:pPr>
-    </w:p>
-    <w:p>
-      <w:pPr>
-        <w:spacing w:after="0" w:line="240" w:lineRule="auto"/>
-      </w:pPr>
-      <w:r>
         <w:t>There are agencies within the Federal Government dedicated to supporting the advancement of the capabilities of the technology,</w:t>
       </w:r>
       <w:r>
@@ -689,7 +668,10 @@
         <w:spacing w:after="0" w:line="240" w:lineRule="auto"/>
       </w:pPr>
       <w:r>
-        <w:t xml:space="preserve">This document hopes to build a federal agency, comprised of experts and consultants from the public and private sphere alike, from fields related to the Safety of Artificial Intelligence Systems, whose purpose is to monitor, audit, and, if systems </w:t>
+        <w:t xml:space="preserve">This document hopes to build a federal agency, comprised of experts and consultants from the </w:t>
+      </w:r>
+      <w:r>
+        <w:t xml:space="preserve">public and private sphere alike, from fields related to the Safety of Artificial Intelligence Systems, whose purpose is to monitor, audit, and, if systems </w:t>
       </w:r>
       <w:r>
         <w:t xml:space="preserve">are </w:t>
@@ -771,11 +753,19 @@
         <w:spacing w:after="0" w:line="240" w:lineRule="auto"/>
       </w:pPr>
       <w:r>
-        <w:t xml:space="preserve">For jobs lost to automation, we have seen that scapegoating “offshoring” of jobs is an easy emotional play for political leverage, even though the United States has continued to be one of the largest manufacturing nations in the world. This is mostly due to robotic automation, in many factories where “humans need not apply”. Without wages or working conditions </w:t>
+        <w:t xml:space="preserve">For jobs lost to automation, we have seen that scapegoating “offshoring” of jobs is an easy emotional play for political leverage, even though the United States has continued to be one of the largest manufacturing nations in the world. This is mostly due to robotic automation, in many factories where “humans need not apply”. Without wages or working conditions required for the same work, machines look great on the company ledger, and shareholder value, but what of the alienation of the worker? </w:t>
       </w:r>
       <w:r>
         <w:lastRenderedPageBreak/>
-        <w:t xml:space="preserve">required for the same work, machines look great on the company ledger, and shareholder value, but what of the alienation of the worker? In the coming decade, there will be a rise of self driving cars, trucks, and busses. According to the BLS, </w:t>
+        <w:t xml:space="preserve">In the coming decade, there will be a rise of </w:t>
+      </w:r>
+      <w:proofErr w:type="spellStart"/>
+      <w:r>
+        <w:t>self driving</w:t>
+      </w:r>
+      <w:proofErr w:type="spellEnd"/>
+      <w:r>
+        <w:t xml:space="preserve"> cars, trucks, and busses. According to the BLS, </w:t>
       </w:r>
     </w:p>
     <w:p>
@@ -1069,7 +1059,47 @@
           <w:szCs w:val="24"/>
           <w:shd w:val="clear" w:color="auto" w:fill="FFFFFF"/>
         </w:rPr>
-        <w:t>Silver, D., Schrittwieser, J., Simonyan, K. et al. Mastering the game of Go without human knowledge. Nature </w:t>
+        <w:t xml:space="preserve">Silver, D., </w:t>
+      </w:r>
+      <w:proofErr w:type="spellStart"/>
+      <w:r>
+        <w:rPr>
+          <w:rFonts w:cstheme="minorHAnsi"/>
+          <w:sz w:val="24"/>
+          <w:szCs w:val="24"/>
+          <w:shd w:val="clear" w:color="auto" w:fill="FFFFFF"/>
+        </w:rPr>
+        <w:t>Schrittwieser</w:t>
+      </w:r>
+      <w:proofErr w:type="spellEnd"/>
+      <w:r>
+        <w:rPr>
+          <w:rFonts w:cstheme="minorHAnsi"/>
+          <w:sz w:val="24"/>
+          <w:szCs w:val="24"/>
+          <w:shd w:val="clear" w:color="auto" w:fill="FFFFFF"/>
+        </w:rPr>
+        <w:t xml:space="preserve">, J., </w:t>
+      </w:r>
+      <w:proofErr w:type="spellStart"/>
+      <w:r>
+        <w:rPr>
+          <w:rFonts w:cstheme="minorHAnsi"/>
+          <w:sz w:val="24"/>
+          <w:szCs w:val="24"/>
+          <w:shd w:val="clear" w:color="auto" w:fill="FFFFFF"/>
+        </w:rPr>
+        <w:t>Simonyan</w:t>
+      </w:r>
+      <w:proofErr w:type="spellEnd"/>
+      <w:r>
+        <w:rPr>
+          <w:rFonts w:cstheme="minorHAnsi"/>
+          <w:sz w:val="24"/>
+          <w:szCs w:val="24"/>
+          <w:shd w:val="clear" w:color="auto" w:fill="FFFFFF"/>
+        </w:rPr>
+        <w:t>, K. et al. Mastering the game of Go without human knowledge. Nature </w:t>
       </w:r>
       <w:r>
         <w:rPr>
@@ -1127,34 +1157,107 @@
           <w:szCs w:val="24"/>
           <w:shd w:val="clear" w:color="auto" w:fill="FFFFFF"/>
         </w:rPr>
-        <w:t>Niels Justesen and Philip Bontrager and Julian Togelius and Sebastian Risi</w:t>
-      </w:r>
-      <w:r>
-        <w:rPr>
-          <w:rFonts w:cstheme="minorHAnsi"/>
-          <w:sz w:val="24"/>
-          <w:szCs w:val="24"/>
-          <w:shd w:val="clear" w:color="auto" w:fill="FFFFFF"/>
-        </w:rPr>
-        <w:t>. “</w:t>
-      </w:r>
-      <w:r>
-        <w:rPr>
-          <w:rFonts w:cstheme="minorHAnsi"/>
-          <w:sz w:val="24"/>
-          <w:szCs w:val="24"/>
-          <w:shd w:val="clear" w:color="auto" w:fill="FFFFFF"/>
-        </w:rPr>
-        <w:t>Deep Learning for Video Game Playing</w:t>
-      </w:r>
-      <w:r>
-        <w:rPr>
-          <w:rFonts w:cstheme="minorHAnsi"/>
-          <w:sz w:val="24"/>
-          <w:szCs w:val="24"/>
-          <w:shd w:val="clear" w:color="auto" w:fill="FFFFFF"/>
-        </w:rPr>
-        <w:t>”. In: arXiv preprint arXiv:</w:t>
+        <w:t xml:space="preserve">Niels </w:t>
+      </w:r>
+      <w:proofErr w:type="spellStart"/>
+      <w:r>
+        <w:rPr>
+          <w:rFonts w:cstheme="minorHAnsi"/>
+          <w:sz w:val="24"/>
+          <w:szCs w:val="24"/>
+          <w:shd w:val="clear" w:color="auto" w:fill="FFFFFF"/>
+        </w:rPr>
+        <w:t>Justesen</w:t>
+      </w:r>
+      <w:proofErr w:type="spellEnd"/>
+      <w:r>
+        <w:rPr>
+          <w:rFonts w:cstheme="minorHAnsi"/>
+          <w:sz w:val="24"/>
+          <w:szCs w:val="24"/>
+          <w:shd w:val="clear" w:color="auto" w:fill="FFFFFF"/>
+        </w:rPr>
+        <w:t xml:space="preserve"> and Philip Bontrager and Julian </w:t>
+      </w:r>
+      <w:proofErr w:type="spellStart"/>
+      <w:r>
+        <w:rPr>
+          <w:rFonts w:cstheme="minorHAnsi"/>
+          <w:sz w:val="24"/>
+          <w:szCs w:val="24"/>
+          <w:shd w:val="clear" w:color="auto" w:fill="FFFFFF"/>
+        </w:rPr>
+        <w:t>Togelius</w:t>
+      </w:r>
+      <w:proofErr w:type="spellEnd"/>
+      <w:r>
+        <w:rPr>
+          <w:rFonts w:cstheme="minorHAnsi"/>
+          <w:sz w:val="24"/>
+          <w:szCs w:val="24"/>
+          <w:shd w:val="clear" w:color="auto" w:fill="FFFFFF"/>
+        </w:rPr>
+        <w:t xml:space="preserve"> and Sebastian </w:t>
+      </w:r>
+      <w:proofErr w:type="spellStart"/>
+      <w:r>
+        <w:rPr>
+          <w:rFonts w:cstheme="minorHAnsi"/>
+          <w:sz w:val="24"/>
+          <w:szCs w:val="24"/>
+          <w:shd w:val="clear" w:color="auto" w:fill="FFFFFF"/>
+        </w:rPr>
+        <w:t>Risi</w:t>
+      </w:r>
+      <w:proofErr w:type="spellEnd"/>
+      <w:r>
+        <w:rPr>
+          <w:rFonts w:cstheme="minorHAnsi"/>
+          <w:sz w:val="24"/>
+          <w:szCs w:val="24"/>
+          <w:shd w:val="clear" w:color="auto" w:fill="FFFFFF"/>
+        </w:rPr>
+        <w:t xml:space="preserve">. “Deep Learning for Video Game Playing”. In: </w:t>
+      </w:r>
+      <w:proofErr w:type="spellStart"/>
+      <w:r>
+        <w:rPr>
+          <w:rFonts w:cstheme="minorHAnsi"/>
+          <w:sz w:val="24"/>
+          <w:szCs w:val="24"/>
+          <w:shd w:val="clear" w:color="auto" w:fill="FFFFFF"/>
+        </w:rPr>
+        <w:t>arXiv</w:t>
+      </w:r>
+      <w:proofErr w:type="spellEnd"/>
+      <w:r>
+        <w:rPr>
+          <w:rFonts w:cstheme="minorHAnsi"/>
+          <w:sz w:val="24"/>
+          <w:szCs w:val="24"/>
+          <w:shd w:val="clear" w:color="auto" w:fill="FFFFFF"/>
+        </w:rPr>
+        <w:t xml:space="preserve"> preprint </w:t>
+      </w:r>
+      <w:proofErr w:type="spellStart"/>
+      <w:r>
+        <w:rPr>
+          <w:rFonts w:cstheme="minorHAnsi"/>
+          <w:sz w:val="24"/>
+          <w:szCs w:val="24"/>
+          <w:shd w:val="clear" w:color="auto" w:fill="FFFFFF"/>
+        </w:rPr>
+        <w:t>arXiv</w:t>
+      </w:r>
+      <w:proofErr w:type="spellEnd"/>
+      <w:r>
+        <w:rPr>
+          <w:rFonts w:cstheme="minorHAnsi"/>
+          <w:sz w:val="24"/>
+          <w:szCs w:val="24"/>
+          <w:shd w:val="clear" w:color="auto" w:fill="FFFFFF"/>
+        </w:rPr>
+        <w:t>:</w:t>
       </w:r>
       <w:r>
         <w:rPr>
@@ -1171,16 +1274,7 @@
           <w:szCs w:val="24"/>
           <w:shd w:val="clear" w:color="auto" w:fill="FFFFFF"/>
         </w:rPr>
-        <w:t>1708.07902</w:t>
-      </w:r>
-      <w:r>
-        <w:rPr>
-          <w:rFonts w:cstheme="minorHAnsi"/>
-          <w:sz w:val="24"/>
-          <w:szCs w:val="24"/>
-          <w:shd w:val="clear" w:color="auto" w:fill="FFFFFF"/>
-        </w:rPr>
-        <w:t xml:space="preserve"> (2019)</w:t>
+        <w:t>1708.07902 (2019)</w:t>
       </w:r>
     </w:p>
     <w:p>
@@ -1205,7 +1299,67 @@
           <w:szCs w:val="24"/>
           <w:shd w:val="clear" w:color="auto" w:fill="FFFFFF"/>
         </w:rPr>
-        <w:t>Alex Krizhevsky, Ilya Sutskever, and Geoffrey E Hinton. “Imagenet classification with deep convolutional neural networks”. In: Advances in neural information processing systems. 2012, pp. 1097-1105</w:t>
+        <w:t xml:space="preserve">Alex </w:t>
+      </w:r>
+      <w:proofErr w:type="spellStart"/>
+      <w:r>
+        <w:rPr>
+          <w:rFonts w:cstheme="minorHAnsi"/>
+          <w:sz w:val="24"/>
+          <w:szCs w:val="24"/>
+          <w:shd w:val="clear" w:color="auto" w:fill="FFFFFF"/>
+        </w:rPr>
+        <w:t>Krizhevsky</w:t>
+      </w:r>
+      <w:proofErr w:type="spellEnd"/>
+      <w:r>
+        <w:rPr>
+          <w:rFonts w:cstheme="minorHAnsi"/>
+          <w:sz w:val="24"/>
+          <w:szCs w:val="24"/>
+          <w:shd w:val="clear" w:color="auto" w:fill="FFFFFF"/>
+        </w:rPr>
+        <w:t xml:space="preserve">, Ilya </w:t>
+      </w:r>
+      <w:proofErr w:type="spellStart"/>
+      <w:r>
+        <w:rPr>
+          <w:rFonts w:cstheme="minorHAnsi"/>
+          <w:sz w:val="24"/>
+          <w:szCs w:val="24"/>
+          <w:shd w:val="clear" w:color="auto" w:fill="FFFFFF"/>
+        </w:rPr>
+        <w:t>Sutskever</w:t>
+      </w:r>
+      <w:proofErr w:type="spellEnd"/>
+      <w:r>
+        <w:rPr>
+          <w:rFonts w:cstheme="minorHAnsi"/>
+          <w:sz w:val="24"/>
+          <w:szCs w:val="24"/>
+          <w:shd w:val="clear" w:color="auto" w:fill="FFFFFF"/>
+        </w:rPr>
+        <w:t>, and Geoffrey E Hinton. “</w:t>
+      </w:r>
+      <w:proofErr w:type="spellStart"/>
+      <w:r>
+        <w:rPr>
+          <w:rFonts w:cstheme="minorHAnsi"/>
+          <w:sz w:val="24"/>
+          <w:szCs w:val="24"/>
+          <w:shd w:val="clear" w:color="auto" w:fill="FFFFFF"/>
+        </w:rPr>
+        <w:t>Imagenet</w:t>
+      </w:r>
+      <w:proofErr w:type="spellEnd"/>
+      <w:r>
+        <w:rPr>
+          <w:rFonts w:cstheme="minorHAnsi"/>
+          <w:sz w:val="24"/>
+          <w:szCs w:val="24"/>
+          <w:shd w:val="clear" w:color="auto" w:fill="FFFFFF"/>
+        </w:rPr>
+        <w:t xml:space="preserve"> classification with deep convolutional neural networks”. In: Advances in neural information processing systems. 2012, pp. 1097-1105</w:t>
       </w:r>
     </w:p>
     <w:p>
@@ -1229,7 +1383,61 @@
           <w:sz w:val="24"/>
           <w:szCs w:val="24"/>
         </w:rPr>
-        <w:t xml:space="preserve">Shuai Zhang, Lina Yao, Aixin Sun, and Yi Tay. 2019. Deep Learning Based Recommender System: A Survey and New Perspectives. ACM Comput. Surv. 52, 1, Article 5 (February 2019), 38 pages. </w:t>
+        <w:t xml:space="preserve">Shuai Zhang, Lina Yao, </w:t>
+      </w:r>
+      <w:proofErr w:type="spellStart"/>
+      <w:r>
+        <w:rPr>
+          <w:rFonts w:cstheme="minorHAnsi"/>
+          <w:sz w:val="24"/>
+          <w:szCs w:val="24"/>
+        </w:rPr>
+        <w:t>Aixin</w:t>
+      </w:r>
+      <w:proofErr w:type="spellEnd"/>
+      <w:r>
+        <w:rPr>
+          <w:rFonts w:cstheme="minorHAnsi"/>
+          <w:sz w:val="24"/>
+          <w:szCs w:val="24"/>
+        </w:rPr>
+        <w:t xml:space="preserve"> Sun, and Yi Tay. 2019. Deep Learning Based Recommender System: A Survey and New Perspectives. ACM </w:t>
+      </w:r>
+      <w:proofErr w:type="spellStart"/>
+      <w:r>
+        <w:rPr>
+          <w:rFonts w:cstheme="minorHAnsi"/>
+          <w:sz w:val="24"/>
+          <w:szCs w:val="24"/>
+        </w:rPr>
+        <w:t>Comput</w:t>
+      </w:r>
+      <w:proofErr w:type="spellEnd"/>
+      <w:r>
+        <w:rPr>
+          <w:rFonts w:cstheme="minorHAnsi"/>
+          <w:sz w:val="24"/>
+          <w:szCs w:val="24"/>
+        </w:rPr>
+        <w:t xml:space="preserve">. </w:t>
+      </w:r>
+      <w:proofErr w:type="spellStart"/>
+      <w:r>
+        <w:rPr>
+          <w:rFonts w:cstheme="minorHAnsi"/>
+          <w:sz w:val="24"/>
+          <w:szCs w:val="24"/>
+        </w:rPr>
+        <w:t>Surv</w:t>
+      </w:r>
+      <w:proofErr w:type="spellEnd"/>
+      <w:r>
+        <w:rPr>
+          <w:rFonts w:cstheme="minorHAnsi"/>
+          <w:sz w:val="24"/>
+          <w:szCs w:val="24"/>
+        </w:rPr>
+        <w:t xml:space="preserve">. 52, 1, Article 5 (February 2019), 38 pages. </w:t>
       </w:r>
       <w:hyperlink r:id="rId6" w:history="1">
         <w:r>
@@ -1266,8 +1474,9 @@
           <w:szCs w:val="24"/>
           <w:shd w:val="clear" w:color="auto" w:fill="F0F0F0"/>
         </w:rPr>
-        <w:t xml:space="preserve">Heng-Tze Cheng, Levent Koc, </w:t>
-      </w:r>
+        <w:t>Heng-</w:t>
+      </w:r>
+      <w:proofErr w:type="spellStart"/>
       <w:r>
         <w:rPr>
           <w:rFonts w:cstheme="minorHAnsi"/>
@@ -1275,8 +1484,9 @@
           <w:szCs w:val="24"/>
           <w:shd w:val="clear" w:color="auto" w:fill="F0F0F0"/>
         </w:rPr>
-        <w:t xml:space="preserve">et al. </w:t>
-      </w:r>
+        <w:t>Tze</w:t>
+      </w:r>
+      <w:proofErr w:type="spellEnd"/>
       <w:r>
         <w:rPr>
           <w:rFonts w:cstheme="minorHAnsi"/>
@@ -1284,7 +1494,47 @@
           <w:szCs w:val="24"/>
           <w:shd w:val="clear" w:color="auto" w:fill="F0F0F0"/>
         </w:rPr>
-        <w:t>2016. Wide &amp; Deep Learning for Recommender Systems. In Proceedings of the 1st Workshop on Deep Learning for Recommender Systems (DLRS 2016). Association for Computing Machinery, New York, NY, USA, 7–10. https://doi.org/10.1145/2988450.2988454</w:t>
+        <w:t xml:space="preserve"> Cheng, </w:t>
+      </w:r>
+      <w:proofErr w:type="spellStart"/>
+      <w:r>
+        <w:rPr>
+          <w:rFonts w:cstheme="minorHAnsi"/>
+          <w:sz w:val="24"/>
+          <w:szCs w:val="24"/>
+          <w:shd w:val="clear" w:color="auto" w:fill="F0F0F0"/>
+        </w:rPr>
+        <w:t>Levent</w:t>
+      </w:r>
+      <w:proofErr w:type="spellEnd"/>
+      <w:r>
+        <w:rPr>
+          <w:rFonts w:cstheme="minorHAnsi"/>
+          <w:sz w:val="24"/>
+          <w:szCs w:val="24"/>
+          <w:shd w:val="clear" w:color="auto" w:fill="F0F0F0"/>
+        </w:rPr>
+        <w:t xml:space="preserve"> </w:t>
+      </w:r>
+      <w:proofErr w:type="spellStart"/>
+      <w:r>
+        <w:rPr>
+          <w:rFonts w:cstheme="minorHAnsi"/>
+          <w:sz w:val="24"/>
+          <w:szCs w:val="24"/>
+          <w:shd w:val="clear" w:color="auto" w:fill="F0F0F0"/>
+        </w:rPr>
+        <w:t>Koc</w:t>
+      </w:r>
+      <w:proofErr w:type="spellEnd"/>
+      <w:r>
+        <w:rPr>
+          <w:rFonts w:cstheme="minorHAnsi"/>
+          <w:sz w:val="24"/>
+          <w:szCs w:val="24"/>
+          <w:shd w:val="clear" w:color="auto" w:fill="F0F0F0"/>
+        </w:rPr>
+        <w:t>, et al. 2016. Wide &amp; Deep Learning for Recommender Systems. In Proceedings of the 1st Workshop on Deep Learning for Recommender Systems (DLRS 2016). Association for Computing Machinery, New York, NY, USA, 7–10. https://doi.org/10.1145/2988450.2988454</w:t>
       </w:r>
     </w:p>
     <w:p>
@@ -1302,103 +1552,43 @@
           <w:color w:val="222222"/>
           <w:shd w:val="clear" w:color="auto" w:fill="FFFFFF"/>
         </w:rPr>
-        <w:t>Daniel J. Fagnant, Kara Kockelman,</w:t>
-      </w:r>
+        <w:t xml:space="preserve">Daniel J. </w:t>
+      </w:r>
+      <w:proofErr w:type="spellStart"/>
       <w:r>
         <w:rPr>
           <w:rFonts w:ascii="Segoe UI" w:hAnsi="Segoe UI" w:cs="Segoe UI"/>
           <w:color w:val="222222"/>
           <w:shd w:val="clear" w:color="auto" w:fill="FFFFFF"/>
         </w:rPr>
-        <w:t xml:space="preserve"> </w:t>
-      </w:r>
+        <w:t>Fagnant</w:t>
+      </w:r>
+      <w:proofErr w:type="spellEnd"/>
       <w:r>
         <w:rPr>
           <w:rFonts w:ascii="Segoe UI" w:hAnsi="Segoe UI" w:cs="Segoe UI"/>
           <w:color w:val="222222"/>
           <w:shd w:val="clear" w:color="auto" w:fill="FFFFFF"/>
         </w:rPr>
-        <w:t>Preparing a nation for autonomous vehicles: opportunities, barriers and policy recommendations,</w:t>
-      </w:r>
+        <w:t xml:space="preserve">, Kara </w:t>
+      </w:r>
+      <w:proofErr w:type="spellStart"/>
       <w:r>
         <w:rPr>
           <w:rFonts w:ascii="Segoe UI" w:hAnsi="Segoe UI" w:cs="Segoe UI"/>
           <w:color w:val="222222"/>
           <w:shd w:val="clear" w:color="auto" w:fill="FFFFFF"/>
         </w:rPr>
-        <w:t xml:space="preserve"> </w:t>
-      </w:r>
+        <w:t>Kockelman</w:t>
+      </w:r>
+      <w:proofErr w:type="spellEnd"/>
       <w:r>
         <w:rPr>
           <w:rFonts w:ascii="Segoe UI" w:hAnsi="Segoe UI" w:cs="Segoe UI"/>
           <w:color w:val="222222"/>
           <w:shd w:val="clear" w:color="auto" w:fill="FFFFFF"/>
         </w:rPr>
-        <w:t>Transportation Research Part A: Policy and Practice,</w:t>
-      </w:r>
-      <w:r>
-        <w:rPr>
-          <w:rFonts w:ascii="Segoe UI" w:hAnsi="Segoe UI" w:cs="Segoe UI"/>
-          <w:color w:val="222222"/>
-          <w:shd w:val="clear" w:color="auto" w:fill="FFFFFF"/>
-        </w:rPr>
-        <w:t xml:space="preserve"> </w:t>
-      </w:r>
-      <w:r>
-        <w:rPr>
-          <w:rFonts w:ascii="Segoe UI" w:hAnsi="Segoe UI" w:cs="Segoe UI"/>
-          <w:color w:val="222222"/>
-          <w:shd w:val="clear" w:color="auto" w:fill="FFFFFF"/>
-        </w:rPr>
-        <w:t>Volume 77,</w:t>
-      </w:r>
-      <w:r>
-        <w:rPr>
-          <w:rFonts w:ascii="Segoe UI" w:hAnsi="Segoe UI" w:cs="Segoe UI"/>
-          <w:color w:val="222222"/>
-          <w:shd w:val="clear" w:color="auto" w:fill="FFFFFF"/>
-        </w:rPr>
-        <w:t xml:space="preserve"> </w:t>
-      </w:r>
-      <w:r>
-        <w:rPr>
-          <w:rFonts w:ascii="Segoe UI" w:hAnsi="Segoe UI" w:cs="Segoe UI"/>
-          <w:color w:val="222222"/>
-          <w:shd w:val="clear" w:color="auto" w:fill="FFFFFF"/>
-        </w:rPr>
-        <w:t>2015,</w:t>
-      </w:r>
-      <w:r>
-        <w:rPr>
-          <w:rFonts w:ascii="Segoe UI" w:hAnsi="Segoe UI" w:cs="Segoe UI"/>
-          <w:color w:val="222222"/>
-          <w:shd w:val="clear" w:color="auto" w:fill="FFFFFF"/>
-        </w:rPr>
-        <w:t xml:space="preserve"> </w:t>
-      </w:r>
-      <w:r>
-        <w:rPr>
-          <w:rFonts w:ascii="Segoe UI" w:hAnsi="Segoe UI" w:cs="Segoe UI"/>
-          <w:color w:val="222222"/>
-          <w:shd w:val="clear" w:color="auto" w:fill="FFFFFF"/>
-        </w:rPr>
-        <w:t>Pages 167-181,</w:t>
-      </w:r>
-      <w:r>
-        <w:rPr>
-          <w:rFonts w:ascii="Segoe UI" w:hAnsi="Segoe UI" w:cs="Segoe UI"/>
-          <w:color w:val="222222"/>
-          <w:shd w:val="clear" w:color="auto" w:fill="FFFFFF"/>
-        </w:rPr>
-        <w:t xml:space="preserve"> </w:t>
-      </w:r>
-      <w:r>
-        <w:rPr>
-          <w:rFonts w:ascii="Segoe UI" w:hAnsi="Segoe UI" w:cs="Segoe UI"/>
-          <w:color w:val="222222"/>
-          <w:shd w:val="clear" w:color="auto" w:fill="FFFFFF"/>
-        </w:rPr>
-        <w:t>ISSN 0965-8564,</w:t>
+        <w:t>, Preparing a nation for autonomous vehicles: opportunities, barriers and policy recommendations, Transportation Research Part A: Policy and Practice, Volume 77, 2015, Pages 167-181, ISSN 0965-8564,</w:t>
       </w:r>
       <w:r>
         <w:rPr>

</xml_diff>